<commit_message>
Melhorando sistema da loja e criacao de itens iniciada
</commit_message>
<xml_diff>
--- a/Documentos/GbClickerV2 - Documentação.docx
+++ b/Documentos/GbClickerV2 - Documentação.docx
@@ -1394,10 +1394,10 @@
           <w:szCs w:val="24"/>
         </w:rPr>
         <w:drawing>
-          <wp:inline distT="0" distB="0" distL="0" distR="0" wp14:anchorId="1282ACDB" wp14:editId="3A2E03F5">
-            <wp:extent cx="4887007" cy="3639058"/>
-            <wp:effectExtent l="0" t="0" r="8890" b="0"/>
-            <wp:docPr id="373859240" name="Imagem 1"/>
+          <wp:inline distT="0" distB="0" distL="0" distR="0" wp14:anchorId="5F4CF746" wp14:editId="26B71B1D">
+            <wp:extent cx="6430272" cy="4305901"/>
+            <wp:effectExtent l="0" t="0" r="0" b="0"/>
+            <wp:docPr id="1562998492" name="Imagem 1"/>
             <wp:cNvGraphicFramePr>
               <a:graphicFrameLocks xmlns:a="http://schemas.openxmlformats.org/drawingml/2006/main" noChangeAspect="1"/>
             </wp:cNvGraphicFramePr>
@@ -1405,7 +1405,7 @@
               <a:graphicData uri="http://schemas.openxmlformats.org/drawingml/2006/picture">
                 <pic:pic xmlns:pic="http://schemas.openxmlformats.org/drawingml/2006/picture">
                   <pic:nvPicPr>
-                    <pic:cNvPr id="373859240" name=""/>
+                    <pic:cNvPr id="1562998492" name=""/>
                     <pic:cNvPicPr/>
                   </pic:nvPicPr>
                   <pic:blipFill>
@@ -1417,7 +1417,7 @@
                   <pic:spPr>
                     <a:xfrm>
                       <a:off x="0" y="0"/>
-                      <a:ext cx="4887007" cy="3639058"/>
+                      <a:ext cx="6430272" cy="4305901"/>
                     </a:xfrm>
                     <a:prstGeom prst="rect">
                       <a:avLst/>

</xml_diff>

<commit_message>
Reformulando página registro + doc att
</commit_message>
<xml_diff>
--- a/Documentos/GbClickerV2 - Documentação.docx
+++ b/Documentos/GbClickerV2 - Documentação.docx
@@ -227,14 +227,191 @@
           <w:szCs w:val="40"/>
         </w:rPr>
       </w:pPr>
-      <w:r>
-        <w:rPr>
-          <w:rFonts w:ascii="Arial" w:hAnsi="Arial" w:cs="Arial"/>
-          <w:b/>
-          <w:bCs/>
-          <w:sz w:val="40"/>
-          <w:szCs w:val="40"/>
-        </w:rPr>
+    </w:p>
+    <w:p>
+      <w:pPr>
+        <w:pBdr>
+          <w:bottom w:val="single" w:sz="4" w:space="1" w:color="auto"/>
+        </w:pBdr>
+        <w:spacing w:line="360" w:lineRule="auto"/>
+        <w:jc w:val="center"/>
+        <w:rPr>
+          <w:rFonts w:ascii="Arial" w:hAnsi="Arial" w:cs="Arial"/>
+          <w:b/>
+          <w:bCs/>
+          <w:sz w:val="40"/>
+          <w:szCs w:val="40"/>
+        </w:rPr>
+      </w:pPr>
+    </w:p>
+    <w:p>
+      <w:pPr>
+        <w:pBdr>
+          <w:bottom w:val="single" w:sz="4" w:space="1" w:color="auto"/>
+        </w:pBdr>
+        <w:spacing w:line="360" w:lineRule="auto"/>
+        <w:jc w:val="center"/>
+        <w:rPr>
+          <w:rFonts w:ascii="Arial" w:hAnsi="Arial" w:cs="Arial"/>
+          <w:b/>
+          <w:bCs/>
+          <w:sz w:val="40"/>
+          <w:szCs w:val="40"/>
+        </w:rPr>
+      </w:pPr>
+    </w:p>
+    <w:p>
+      <w:pPr>
+        <w:pBdr>
+          <w:bottom w:val="single" w:sz="4" w:space="1" w:color="auto"/>
+        </w:pBdr>
+        <w:spacing w:line="360" w:lineRule="auto"/>
+        <w:jc w:val="center"/>
+        <w:rPr>
+          <w:rFonts w:ascii="Arial" w:hAnsi="Arial" w:cs="Arial"/>
+          <w:b/>
+          <w:bCs/>
+          <w:sz w:val="40"/>
+          <w:szCs w:val="40"/>
+        </w:rPr>
+      </w:pPr>
+    </w:p>
+    <w:p>
+      <w:pPr>
+        <w:pBdr>
+          <w:bottom w:val="single" w:sz="4" w:space="1" w:color="auto"/>
+        </w:pBdr>
+        <w:spacing w:line="360" w:lineRule="auto"/>
+        <w:jc w:val="center"/>
+        <w:rPr>
+          <w:rFonts w:ascii="Arial" w:hAnsi="Arial" w:cs="Arial"/>
+          <w:b/>
+          <w:bCs/>
+          <w:sz w:val="40"/>
+          <w:szCs w:val="40"/>
+        </w:rPr>
+      </w:pPr>
+    </w:p>
+    <w:p>
+      <w:pPr>
+        <w:pBdr>
+          <w:bottom w:val="single" w:sz="4" w:space="1" w:color="auto"/>
+        </w:pBdr>
+        <w:spacing w:line="360" w:lineRule="auto"/>
+        <w:jc w:val="center"/>
+        <w:rPr>
+          <w:rFonts w:ascii="Arial" w:hAnsi="Arial" w:cs="Arial"/>
+          <w:b/>
+          <w:bCs/>
+          <w:sz w:val="40"/>
+          <w:szCs w:val="40"/>
+        </w:rPr>
+      </w:pPr>
+    </w:p>
+    <w:p>
+      <w:pPr>
+        <w:pBdr>
+          <w:bottom w:val="single" w:sz="4" w:space="1" w:color="auto"/>
+        </w:pBdr>
+        <w:spacing w:line="360" w:lineRule="auto"/>
+        <w:jc w:val="center"/>
+        <w:rPr>
+          <w:rFonts w:ascii="Arial" w:hAnsi="Arial" w:cs="Arial"/>
+          <w:b/>
+          <w:bCs/>
+          <w:sz w:val="40"/>
+          <w:szCs w:val="40"/>
+        </w:rPr>
+      </w:pPr>
+    </w:p>
+    <w:p>
+      <w:pPr>
+        <w:pBdr>
+          <w:bottom w:val="single" w:sz="4" w:space="1" w:color="auto"/>
+        </w:pBdr>
+        <w:spacing w:line="360" w:lineRule="auto"/>
+        <w:jc w:val="center"/>
+        <w:rPr>
+          <w:rFonts w:ascii="Arial" w:hAnsi="Arial" w:cs="Arial"/>
+          <w:b/>
+          <w:bCs/>
+          <w:sz w:val="40"/>
+          <w:szCs w:val="40"/>
+        </w:rPr>
+      </w:pPr>
+    </w:p>
+    <w:p>
+      <w:pPr>
+        <w:pBdr>
+          <w:bottom w:val="single" w:sz="4" w:space="1" w:color="auto"/>
+        </w:pBdr>
+        <w:spacing w:line="360" w:lineRule="auto"/>
+        <w:jc w:val="center"/>
+        <w:rPr>
+          <w:rFonts w:ascii="Arial" w:hAnsi="Arial" w:cs="Arial"/>
+          <w:b/>
+          <w:bCs/>
+          <w:sz w:val="40"/>
+          <w:szCs w:val="40"/>
+        </w:rPr>
+      </w:pPr>
+    </w:p>
+    <w:p>
+      <w:pPr>
+        <w:pBdr>
+          <w:bottom w:val="single" w:sz="4" w:space="1" w:color="auto"/>
+        </w:pBdr>
+        <w:spacing w:line="360" w:lineRule="auto"/>
+        <w:jc w:val="center"/>
+        <w:rPr>
+          <w:rFonts w:ascii="Arial" w:hAnsi="Arial" w:cs="Arial"/>
+          <w:b/>
+          <w:bCs/>
+          <w:sz w:val="40"/>
+          <w:szCs w:val="40"/>
+        </w:rPr>
+      </w:pPr>
+    </w:p>
+    <w:p>
+      <w:pPr>
+        <w:pBdr>
+          <w:bottom w:val="single" w:sz="4" w:space="1" w:color="auto"/>
+        </w:pBdr>
+        <w:spacing w:line="360" w:lineRule="auto"/>
+        <w:jc w:val="center"/>
+        <w:rPr>
+          <w:rFonts w:ascii="Arial" w:hAnsi="Arial" w:cs="Arial"/>
+          <w:b/>
+          <w:bCs/>
+          <w:sz w:val="40"/>
+          <w:szCs w:val="40"/>
+        </w:rPr>
+      </w:pPr>
+    </w:p>
+    <w:p>
+      <w:pPr>
+        <w:pBdr>
+          <w:bottom w:val="single" w:sz="4" w:space="1" w:color="auto"/>
+        </w:pBdr>
+        <w:spacing w:line="360" w:lineRule="auto"/>
+        <w:jc w:val="center"/>
+        <w:rPr>
+          <w:rFonts w:ascii="Arial" w:hAnsi="Arial" w:cs="Arial"/>
+          <w:b/>
+          <w:bCs/>
+          <w:sz w:val="40"/>
+          <w:szCs w:val="40"/>
+        </w:rPr>
+      </w:pPr>
+      <w:r>
+        <w:rPr>
+          <w:rFonts w:ascii="Arial" w:hAnsi="Arial" w:cs="Arial"/>
+          <w:b/>
+          <w:bCs/>
+          <w:sz w:val="40"/>
+          <w:szCs w:val="40"/>
+        </w:rPr>
+        <w:lastRenderedPageBreak/>
         <w:t>Requisitos</w:t>
       </w:r>
       <w:r>
@@ -896,7 +1073,6 @@
           <w:sz w:val="40"/>
           <w:szCs w:val="40"/>
         </w:rPr>
-        <w:lastRenderedPageBreak/>
         <w:t>Requisitos Não Funcionais</w:t>
       </w:r>
     </w:p>
@@ -1247,14 +1423,27 @@
           <w:szCs w:val="40"/>
         </w:rPr>
       </w:pPr>
-      <w:r>
-        <w:rPr>
-          <w:rFonts w:ascii="Arial" w:hAnsi="Arial" w:cs="Arial"/>
-          <w:b/>
-          <w:bCs/>
-          <w:sz w:val="40"/>
-          <w:szCs w:val="40"/>
-        </w:rPr>
+    </w:p>
+    <w:p>
+      <w:pPr>
+        <w:jc w:val="center"/>
+        <w:rPr>
+          <w:rFonts w:ascii="Arial" w:hAnsi="Arial" w:cs="Arial"/>
+          <w:b/>
+          <w:bCs/>
+          <w:sz w:val="40"/>
+          <w:szCs w:val="40"/>
+        </w:rPr>
+      </w:pPr>
+      <w:r>
+        <w:rPr>
+          <w:rFonts w:ascii="Arial" w:hAnsi="Arial" w:cs="Arial"/>
+          <w:b/>
+          <w:bCs/>
+          <w:sz w:val="40"/>
+          <w:szCs w:val="40"/>
+        </w:rPr>
+        <w:lastRenderedPageBreak/>
         <w:t>Caso de uso</w:t>
       </w:r>
     </w:p>
@@ -1279,7 +1468,7 @@
           <w:szCs w:val="24"/>
         </w:rPr>
         <w:drawing>
-          <wp:inline distT="0" distB="0" distL="0" distR="0" wp14:anchorId="5D5803AA" wp14:editId="61E4E493">
+          <wp:inline distT="0" distB="0" distL="0" distR="0" wp14:anchorId="5D5803AA" wp14:editId="0462175B">
             <wp:extent cx="6648450" cy="5300377"/>
             <wp:effectExtent l="0" t="0" r="0" b="0"/>
             <wp:docPr id="1485436492" name="Imagem 1"/>
@@ -1363,14 +1552,111 @@
           <w:szCs w:val="40"/>
         </w:rPr>
       </w:pPr>
-      <w:r>
-        <w:rPr>
-          <w:rFonts w:ascii="Arial" w:hAnsi="Arial" w:cs="Arial"/>
-          <w:b/>
-          <w:bCs/>
-          <w:sz w:val="40"/>
-          <w:szCs w:val="40"/>
-        </w:rPr>
+    </w:p>
+    <w:p>
+      <w:pPr>
+        <w:jc w:val="center"/>
+        <w:rPr>
+          <w:rFonts w:ascii="Arial" w:hAnsi="Arial" w:cs="Arial"/>
+          <w:b/>
+          <w:bCs/>
+          <w:sz w:val="40"/>
+          <w:szCs w:val="40"/>
+        </w:rPr>
+      </w:pPr>
+    </w:p>
+    <w:p>
+      <w:pPr>
+        <w:jc w:val="center"/>
+        <w:rPr>
+          <w:rFonts w:ascii="Arial" w:hAnsi="Arial" w:cs="Arial"/>
+          <w:b/>
+          <w:bCs/>
+          <w:sz w:val="40"/>
+          <w:szCs w:val="40"/>
+        </w:rPr>
+      </w:pPr>
+    </w:p>
+    <w:p>
+      <w:pPr>
+        <w:jc w:val="center"/>
+        <w:rPr>
+          <w:rFonts w:ascii="Arial" w:hAnsi="Arial" w:cs="Arial"/>
+          <w:b/>
+          <w:bCs/>
+          <w:sz w:val="40"/>
+          <w:szCs w:val="40"/>
+        </w:rPr>
+      </w:pPr>
+    </w:p>
+    <w:p>
+      <w:pPr>
+        <w:jc w:val="center"/>
+        <w:rPr>
+          <w:rFonts w:ascii="Arial" w:hAnsi="Arial" w:cs="Arial"/>
+          <w:b/>
+          <w:bCs/>
+          <w:sz w:val="40"/>
+          <w:szCs w:val="40"/>
+        </w:rPr>
+      </w:pPr>
+    </w:p>
+    <w:p>
+      <w:pPr>
+        <w:jc w:val="center"/>
+        <w:rPr>
+          <w:rFonts w:ascii="Arial" w:hAnsi="Arial" w:cs="Arial"/>
+          <w:b/>
+          <w:bCs/>
+          <w:sz w:val="40"/>
+          <w:szCs w:val="40"/>
+        </w:rPr>
+      </w:pPr>
+    </w:p>
+    <w:p>
+      <w:pPr>
+        <w:jc w:val="center"/>
+        <w:rPr>
+          <w:rFonts w:ascii="Arial" w:hAnsi="Arial" w:cs="Arial"/>
+          <w:b/>
+          <w:bCs/>
+          <w:sz w:val="40"/>
+          <w:szCs w:val="40"/>
+        </w:rPr>
+      </w:pPr>
+    </w:p>
+    <w:p>
+      <w:pPr>
+        <w:jc w:val="center"/>
+        <w:rPr>
+          <w:rFonts w:ascii="Arial" w:hAnsi="Arial" w:cs="Arial"/>
+          <w:b/>
+          <w:bCs/>
+          <w:sz w:val="40"/>
+          <w:szCs w:val="40"/>
+        </w:rPr>
+      </w:pPr>
+    </w:p>
+    <w:p>
+      <w:pPr>
+        <w:jc w:val="center"/>
+        <w:rPr>
+          <w:rFonts w:ascii="Arial" w:hAnsi="Arial" w:cs="Arial"/>
+          <w:b/>
+          <w:bCs/>
+          <w:sz w:val="40"/>
+          <w:szCs w:val="40"/>
+        </w:rPr>
+      </w:pPr>
+      <w:r>
+        <w:rPr>
+          <w:rFonts w:ascii="Arial" w:hAnsi="Arial" w:cs="Arial"/>
+          <w:b/>
+          <w:bCs/>
+          <w:sz w:val="40"/>
+          <w:szCs w:val="40"/>
+        </w:rPr>
+        <w:lastRenderedPageBreak/>
         <w:t>Modelo Relacional</w:t>
       </w:r>
     </w:p>
@@ -1390,6 +1676,7 @@
           <w:rFonts w:ascii="Arial" w:hAnsi="Arial" w:cs="Arial"/>
           <w:b/>
           <w:bCs/>
+          <w:noProof/>
           <w:sz w:val="24"/>
           <w:szCs w:val="24"/>
         </w:rPr>
@@ -1428,6 +1715,251 @@
             </a:graphic>
           </wp:inline>
         </w:drawing>
+      </w:r>
+    </w:p>
+    <w:p>
+      <w:pPr>
+        <w:jc w:val="center"/>
+        <w:rPr>
+          <w:rFonts w:ascii="Arial" w:hAnsi="Arial" w:cs="Arial"/>
+          <w:b/>
+          <w:bCs/>
+          <w:sz w:val="24"/>
+          <w:szCs w:val="24"/>
+        </w:rPr>
+      </w:pPr>
+    </w:p>
+    <w:p>
+      <w:pPr>
+        <w:jc w:val="center"/>
+        <w:rPr>
+          <w:rFonts w:ascii="Arial" w:hAnsi="Arial" w:cs="Arial"/>
+          <w:b/>
+          <w:bCs/>
+          <w:sz w:val="40"/>
+          <w:szCs w:val="40"/>
+        </w:rPr>
+      </w:pPr>
+    </w:p>
+    <w:p>
+      <w:pPr>
+        <w:jc w:val="center"/>
+        <w:rPr>
+          <w:rFonts w:ascii="Arial" w:hAnsi="Arial" w:cs="Arial"/>
+          <w:b/>
+          <w:bCs/>
+          <w:sz w:val="40"/>
+          <w:szCs w:val="40"/>
+        </w:rPr>
+      </w:pPr>
+    </w:p>
+    <w:p>
+      <w:pPr>
+        <w:jc w:val="center"/>
+        <w:rPr>
+          <w:rFonts w:ascii="Arial" w:hAnsi="Arial" w:cs="Arial"/>
+          <w:b/>
+          <w:bCs/>
+          <w:sz w:val="40"/>
+          <w:szCs w:val="40"/>
+        </w:rPr>
+      </w:pPr>
+    </w:p>
+    <w:p>
+      <w:pPr>
+        <w:jc w:val="center"/>
+        <w:rPr>
+          <w:rFonts w:ascii="Arial" w:hAnsi="Arial" w:cs="Arial"/>
+          <w:b/>
+          <w:bCs/>
+          <w:sz w:val="40"/>
+          <w:szCs w:val="40"/>
+        </w:rPr>
+      </w:pPr>
+    </w:p>
+    <w:p>
+      <w:pPr>
+        <w:jc w:val="center"/>
+        <w:rPr>
+          <w:rFonts w:ascii="Arial" w:hAnsi="Arial" w:cs="Arial"/>
+          <w:b/>
+          <w:bCs/>
+          <w:sz w:val="40"/>
+          <w:szCs w:val="40"/>
+        </w:rPr>
+      </w:pPr>
+    </w:p>
+    <w:p>
+      <w:pPr>
+        <w:jc w:val="center"/>
+        <w:rPr>
+          <w:rFonts w:ascii="Arial" w:hAnsi="Arial" w:cs="Arial"/>
+          <w:b/>
+          <w:bCs/>
+          <w:sz w:val="40"/>
+          <w:szCs w:val="40"/>
+        </w:rPr>
+      </w:pPr>
+    </w:p>
+    <w:p>
+      <w:pPr>
+        <w:jc w:val="center"/>
+        <w:rPr>
+          <w:rFonts w:ascii="Arial" w:hAnsi="Arial" w:cs="Arial"/>
+          <w:b/>
+          <w:bCs/>
+          <w:sz w:val="40"/>
+          <w:szCs w:val="40"/>
+        </w:rPr>
+      </w:pPr>
+    </w:p>
+    <w:p>
+      <w:pPr>
+        <w:jc w:val="center"/>
+        <w:rPr>
+          <w:rFonts w:ascii="Arial" w:hAnsi="Arial" w:cs="Arial"/>
+          <w:b/>
+          <w:bCs/>
+          <w:sz w:val="40"/>
+          <w:szCs w:val="40"/>
+        </w:rPr>
+      </w:pPr>
+    </w:p>
+    <w:p>
+      <w:pPr>
+        <w:jc w:val="center"/>
+        <w:rPr>
+          <w:rFonts w:ascii="Arial" w:hAnsi="Arial" w:cs="Arial"/>
+          <w:b/>
+          <w:bCs/>
+          <w:sz w:val="40"/>
+          <w:szCs w:val="40"/>
+        </w:rPr>
+      </w:pPr>
+    </w:p>
+    <w:p>
+      <w:pPr>
+        <w:jc w:val="center"/>
+        <w:rPr>
+          <w:rFonts w:ascii="Arial" w:hAnsi="Arial" w:cs="Arial"/>
+          <w:b/>
+          <w:bCs/>
+          <w:sz w:val="40"/>
+          <w:szCs w:val="40"/>
+        </w:rPr>
+      </w:pPr>
+    </w:p>
+    <w:p>
+      <w:pPr>
+        <w:jc w:val="center"/>
+        <w:rPr>
+          <w:rFonts w:ascii="Arial" w:hAnsi="Arial" w:cs="Arial"/>
+          <w:b/>
+          <w:bCs/>
+          <w:sz w:val="40"/>
+          <w:szCs w:val="40"/>
+        </w:rPr>
+      </w:pPr>
+    </w:p>
+    <w:p>
+      <w:pPr>
+        <w:jc w:val="center"/>
+        <w:rPr>
+          <w:rFonts w:ascii="Arial" w:hAnsi="Arial" w:cs="Arial"/>
+          <w:b/>
+          <w:bCs/>
+          <w:sz w:val="40"/>
+          <w:szCs w:val="40"/>
+        </w:rPr>
+      </w:pPr>
+      <w:r>
+        <w:rPr>
+          <w:rFonts w:ascii="Arial" w:hAnsi="Arial" w:cs="Arial"/>
+          <w:b/>
+          <w:bCs/>
+          <w:sz w:val="40"/>
+          <w:szCs w:val="40"/>
+        </w:rPr>
+        <w:lastRenderedPageBreak/>
+        <w:t>Prototipação</w:t>
+      </w:r>
+    </w:p>
+    <w:p>
+      <w:pPr>
+        <w:jc w:val="center"/>
+        <w:rPr>
+          <w:rFonts w:ascii="Arial" w:hAnsi="Arial" w:cs="Arial"/>
+          <w:b/>
+          <w:bCs/>
+          <w:sz w:val="40"/>
+          <w:szCs w:val="40"/>
+        </w:rPr>
+      </w:pPr>
+      <w:r>
+        <w:rPr>
+          <w:rFonts w:ascii="Arial" w:hAnsi="Arial" w:cs="Arial"/>
+          <w:b/>
+          <w:bCs/>
+          <w:noProof/>
+          <w:sz w:val="40"/>
+          <w:szCs w:val="40"/>
+        </w:rPr>
+        <w:drawing>
+          <wp:inline distT="0" distB="0" distL="0" distR="0" wp14:anchorId="2D0C5F53" wp14:editId="05AE222F">
+            <wp:extent cx="6638925" cy="3714750"/>
+            <wp:effectExtent l="0" t="0" r="9525" b="0"/>
+            <wp:docPr id="1393921807" name="Imagem 1"/>
+            <wp:cNvGraphicFramePr>
+              <a:graphicFrameLocks xmlns:a="http://schemas.openxmlformats.org/drawingml/2006/main" noChangeAspect="1"/>
+            </wp:cNvGraphicFramePr>
+            <a:graphic xmlns:a="http://schemas.openxmlformats.org/drawingml/2006/main">
+              <a:graphicData uri="http://schemas.openxmlformats.org/drawingml/2006/picture">
+                <pic:pic xmlns:pic="http://schemas.openxmlformats.org/drawingml/2006/picture">
+                  <pic:nvPicPr>
+                    <pic:cNvPr id="0" name="Picture 1"/>
+                    <pic:cNvPicPr>
+                      <a:picLocks noChangeAspect="1" noChangeArrowheads="1"/>
+                    </pic:cNvPicPr>
+                  </pic:nvPicPr>
+                  <pic:blipFill>
+                    <a:blip r:embed="rId6" cstate="print">
+                      <a:extLst>
+                        <a:ext uri="{28A0092B-C50C-407E-A947-70E740481C1C}">
+                          <a14:useLocalDpi xmlns:a14="http://schemas.microsoft.com/office/drawing/2010/main" val="0"/>
+                        </a:ext>
+                      </a:extLst>
+                    </a:blip>
+                    <a:srcRect/>
+                    <a:stretch>
+                      <a:fillRect/>
+                    </a:stretch>
+                  </pic:blipFill>
+                  <pic:spPr bwMode="auto">
+                    <a:xfrm>
+                      <a:off x="0" y="0"/>
+                      <a:ext cx="6638925" cy="3714750"/>
+                    </a:xfrm>
+                    <a:prstGeom prst="rect">
+                      <a:avLst/>
+                    </a:prstGeom>
+                    <a:noFill/>
+                    <a:ln>
+                      <a:noFill/>
+                    </a:ln>
+                  </pic:spPr>
+                </pic:pic>
+              </a:graphicData>
+            </a:graphic>
+          </wp:inline>
+        </w:drawing>
+      </w:r>
+    </w:p>
+    <w:p>
+      <w:pPr>
+        <w:pStyle w:val="Citao"/>
+      </w:pPr>
+      <w:r>
+        <w:t>Página de registro do usuário</w:t>
       </w:r>
     </w:p>
     <w:sectPr>
@@ -1887,6 +2419,37 @@
       </w:tblBorders>
     </w:tblPr>
   </w:style>
+  <w:style w:type="paragraph" w:styleId="Citao">
+    <w:name w:val="Quote"/>
+    <w:basedOn w:val="Normal"/>
+    <w:next w:val="Normal"/>
+    <w:link w:val="CitaoChar"/>
+    <w:uiPriority w:val="29"/>
+    <w:qFormat/>
+    <w:rsid w:val="00F808B1"/>
+    <w:pPr>
+      <w:spacing w:before="200"/>
+      <w:ind w:left="864" w:right="864"/>
+      <w:jc w:val="center"/>
+    </w:pPr>
+    <w:rPr>
+      <w:i/>
+      <w:iCs/>
+      <w:color w:val="404040" w:themeColor="text1" w:themeTint="BF"/>
+    </w:rPr>
+  </w:style>
+  <w:style w:type="character" w:customStyle="1" w:styleId="CitaoChar">
+    <w:name w:val="Citação Char"/>
+    <w:basedOn w:val="Fontepargpadro"/>
+    <w:link w:val="Citao"/>
+    <w:uiPriority w:val="29"/>
+    <w:rsid w:val="00F808B1"/>
+    <w:rPr>
+      <w:i/>
+      <w:iCs/>
+      <w:color w:val="404040" w:themeColor="text1" w:themeTint="BF"/>
+    </w:rPr>
+  </w:style>
 </w:styles>
 </file>
 

</xml_diff>

<commit_message>
Login atualizado (esteticamente) e registro arrumado
</commit_message>
<xml_diff>
--- a/Documentos/GbClickerV2 - Documentação.docx
+++ b/Documentos/GbClickerV2 - Documentação.docx
@@ -1468,7 +1468,7 @@
           <w:szCs w:val="24"/>
         </w:rPr>
         <w:drawing>
-          <wp:inline distT="0" distB="0" distL="0" distR="0" wp14:anchorId="5D5803AA" wp14:editId="0462175B">
+          <wp:inline distT="0" distB="0" distL="0" distR="0" wp14:anchorId="5D5803AA" wp14:editId="5C2CEEC5">
             <wp:extent cx="6648450" cy="5300377"/>
             <wp:effectExtent l="0" t="0" r="0" b="0"/>
             <wp:docPr id="1485436492" name="Imagem 1"/>
@@ -1905,7 +1905,7 @@
           <w:szCs w:val="40"/>
         </w:rPr>
         <w:drawing>
-          <wp:inline distT="0" distB="0" distL="0" distR="0" wp14:anchorId="2D0C5F53" wp14:editId="05AE222F">
+          <wp:inline distT="0" distB="0" distL="0" distR="0" wp14:anchorId="2D0C5F53" wp14:editId="77358B46">
             <wp:extent cx="6638925" cy="3714750"/>
             <wp:effectExtent l="0" t="0" r="9525" b="0"/>
             <wp:docPr id="1393921807" name="Imagem 1"/>
@@ -1962,6 +1962,142 @@
         <w:t>Página de registro do usuário</w:t>
       </w:r>
     </w:p>
+    <w:p>
+      <w:r>
+        <w:drawing>
+          <wp:inline distT="0" distB="0" distL="0" distR="0" wp14:anchorId="212F7BA1" wp14:editId="4576FE68">
+            <wp:extent cx="6645910" cy="3725545"/>
+            <wp:effectExtent l="0" t="0" r="2540" b="8255"/>
+            <wp:docPr id="1418442178" name="Imagem 1"/>
+            <wp:cNvGraphicFramePr>
+              <a:graphicFrameLocks xmlns:a="http://schemas.openxmlformats.org/drawingml/2006/main" noChangeAspect="1"/>
+            </wp:cNvGraphicFramePr>
+            <a:graphic xmlns:a="http://schemas.openxmlformats.org/drawingml/2006/main">
+              <a:graphicData uri="http://schemas.openxmlformats.org/drawingml/2006/picture">
+                <pic:pic xmlns:pic="http://schemas.openxmlformats.org/drawingml/2006/picture">
+                  <pic:nvPicPr>
+                    <pic:cNvPr id="1418442178" name=""/>
+                    <pic:cNvPicPr/>
+                  </pic:nvPicPr>
+                  <pic:blipFill>
+                    <a:blip r:embed="rId7"/>
+                    <a:stretch>
+                      <a:fillRect/>
+                    </a:stretch>
+                  </pic:blipFill>
+                  <pic:spPr>
+                    <a:xfrm>
+                      <a:off x="0" y="0"/>
+                      <a:ext cx="6645910" cy="3725545"/>
+                    </a:xfrm>
+                    <a:prstGeom prst="rect">
+                      <a:avLst/>
+                    </a:prstGeom>
+                  </pic:spPr>
+                </pic:pic>
+              </a:graphicData>
+            </a:graphic>
+          </wp:inline>
+        </w:drawing>
+      </w:r>
+    </w:p>
+    <w:p>
+      <w:pPr>
+        <w:pStyle w:val="Citao"/>
+      </w:pPr>
+      <w:r>
+        <w:t xml:space="preserve">Página de </w:t>
+      </w:r>
+      <w:r>
+        <w:t>login</w:t>
+      </w:r>
+      <w:r>
+        <w:t xml:space="preserve"> do usuário</w:t>
+      </w:r>
+    </w:p>
+    <w:p/>
+    <w:p/>
+    <w:p/>
+    <w:p/>
+    <w:p/>
+    <w:p/>
+    <w:p/>
+    <w:p/>
+    <w:p/>
+    <w:p/>
+    <w:p/>
+    <w:p/>
+    <w:p/>
+    <w:p/>
+    <w:p/>
+    <w:p/>
+    <w:p/>
+    <w:p>
+      <w:pPr>
+        <w:jc w:val="center"/>
+        <w:rPr>
+          <w:rFonts w:ascii="Arial" w:hAnsi="Arial" w:cs="Arial"/>
+          <w:b/>
+          <w:bCs/>
+          <w:sz w:val="40"/>
+          <w:szCs w:val="40"/>
+        </w:rPr>
+      </w:pPr>
+      <w:r>
+        <w:rPr>
+          <w:rFonts w:ascii="Arial" w:hAnsi="Arial" w:cs="Arial"/>
+          <w:b/>
+          <w:bCs/>
+          <w:sz w:val="40"/>
+          <w:szCs w:val="40"/>
+        </w:rPr>
+        <w:t>Pr</w:t>
+      </w:r>
+      <w:r>
+        <w:rPr>
+          <w:rFonts w:ascii="Arial" w:hAnsi="Arial" w:cs="Arial"/>
+          <w:b/>
+          <w:bCs/>
+          <w:sz w:val="40"/>
+          <w:szCs w:val="40"/>
+        </w:rPr>
+        <w:t>oblemas a serem resolvidos</w:t>
+      </w:r>
+    </w:p>
+    <w:p>
+      <w:pPr>
+        <w:rPr>
+          <w:rFonts w:ascii="Arial" w:hAnsi="Arial" w:cs="Arial"/>
+          <w:sz w:val="24"/>
+          <w:szCs w:val="24"/>
+        </w:rPr>
+      </w:pPr>
+      <w:r>
+        <w:rPr>
+          <w:rFonts w:ascii="Arial" w:hAnsi="Arial" w:cs="Arial"/>
+          <w:sz w:val="24"/>
+          <w:szCs w:val="24"/>
+        </w:rPr>
+        <w:t>Encontrar uma solução para quando a notificação esteja ativa, não seja necessária a divisão com width:100% para centralizá-la</w:t>
+      </w:r>
+      <w:r>
+        <w:rPr>
+          <w:rFonts w:ascii="Arial" w:hAnsi="Arial" w:cs="Arial"/>
+          <w:sz w:val="24"/>
+          <w:szCs w:val="24"/>
+        </w:rPr>
+        <w:t xml:space="preserve"> (presente na página de login e registro)</w:t>
+      </w:r>
+      <w:r>
+        <w:rPr>
+          <w:rFonts w:ascii="Arial" w:hAnsi="Arial" w:cs="Arial"/>
+          <w:sz w:val="24"/>
+          <w:szCs w:val="24"/>
+        </w:rPr>
+        <w:t>. Esta utilização impede o usuário de acessar o botão de login por 8 segundos (estipulados no Javascript).</w:t>
+      </w:r>
+    </w:p>
+    <w:p/>
     <w:sectPr>
       <w:pgSz w:w="11906" w:h="16838"/>
       <w:pgMar w:top="720" w:right="720" w:bottom="720" w:left="720" w:header="708" w:footer="708" w:gutter="0"/>
@@ -2372,6 +2508,7 @@
   <w:style w:type="paragraph" w:default="1" w:styleId="Normal">
     <w:name w:val="Normal"/>
     <w:qFormat/>
+    <w:rsid w:val="00B618E5"/>
   </w:style>
   <w:style w:type="character" w:default="1" w:styleId="Fontepargpadro">
     <w:name w:val="Default Paragraph Font"/>

</xml_diff>

<commit_message>
Level Funcionando e melhorias menores e bugfixes
</commit_message>
<xml_diff>
--- a/Documentos/GbClickerV2 - Documentação.docx
+++ b/Documentos/GbClickerV2 - Documentação.docx
@@ -760,7 +760,23 @@
                 <w:sz w:val="24"/>
                 <w:szCs w:val="24"/>
               </w:rPr>
-              <w:t xml:space="preserve">Os campos deverão possuir validações no </w:t>
+              <w:t xml:space="preserve">Os campos </w:t>
+            </w:r>
+            <w:r>
+              <w:rPr>
+                <w:rFonts w:ascii="Arial" w:hAnsi="Arial" w:cs="Arial"/>
+                <w:sz w:val="24"/>
+                <w:szCs w:val="24"/>
+              </w:rPr>
+              <w:t xml:space="preserve">presentes na página de registro </w:t>
+            </w:r>
+            <w:r>
+              <w:rPr>
+                <w:rFonts w:ascii="Arial" w:hAnsi="Arial" w:cs="Arial"/>
+                <w:sz w:val="24"/>
+                <w:szCs w:val="24"/>
+              </w:rPr>
+              <w:t xml:space="preserve">deverão possuir validações no </w:t>
             </w:r>
             <w:r>
               <w:rPr>
@@ -788,7 +804,15 @@
                 <w:sz w:val="24"/>
                 <w:szCs w:val="24"/>
               </w:rPr>
-              <w:t>utilizando javascript</w:t>
+              <w:t xml:space="preserve">utilizando </w:t>
+            </w:r>
+            <w:r>
+              <w:rPr>
+                <w:rFonts w:ascii="Arial" w:hAnsi="Arial" w:cs="Arial"/>
+                <w:sz w:val="24"/>
+                <w:szCs w:val="24"/>
+              </w:rPr>
+              <w:t>Javascript</w:t>
             </w:r>
             <w:r>
               <w:rPr>
@@ -836,6 +860,14 @@
               </w:rPr>
               <w:t xml:space="preserve"> </w:t>
             </w:r>
+            <w:r>
+              <w:rPr>
+                <w:rFonts w:ascii="Arial" w:hAnsi="Arial" w:cs="Arial"/>
+                <w:sz w:val="24"/>
+                <w:szCs w:val="24"/>
+              </w:rPr>
+              <w:t>Caso haja uma tentativa de registro com campos inválidos, deve ser informado para o usuário por meio de uma notificação os campos invalidados.</w:t>
+            </w:r>
           </w:p>
         </w:tc>
       </w:tr>
@@ -873,6 +905,14 @@
                 <w:szCs w:val="24"/>
               </w:rPr>
               <w:t xml:space="preserve"> </w:t>
+            </w:r>
+            <w:r>
+              <w:rPr>
+                <w:rFonts w:ascii="Arial" w:hAnsi="Arial" w:cs="Arial"/>
+                <w:sz w:val="24"/>
+                <w:szCs w:val="24"/>
+              </w:rPr>
+              <w:t>Ao usuário realizar login com campos válidos, deve ser redirecionado à página inicial (onde o jogo acontece de fato).</w:t>
             </w:r>
           </w:p>
         </w:tc>
@@ -1355,6 +1395,14 @@
               </w:rPr>
               <w:t xml:space="preserve"> </w:t>
             </w:r>
+            <w:r>
+              <w:rPr>
+                <w:rFonts w:ascii="Arial" w:hAnsi="Arial" w:cs="Arial"/>
+                <w:sz w:val="24"/>
+                <w:szCs w:val="24"/>
+              </w:rPr>
+              <w:t>O projeto deverá utilizar o padrão de projeto MVC (Model, View and Control).</w:t>
+            </w:r>
           </w:p>
         </w:tc>
       </w:tr>
@@ -1443,7 +1491,6 @@
           <w:sz w:val="40"/>
           <w:szCs w:val="40"/>
         </w:rPr>
-        <w:lastRenderedPageBreak/>
         <w:t>Caso de uso</w:t>
       </w:r>
     </w:p>
@@ -1468,7 +1515,7 @@
           <w:szCs w:val="24"/>
         </w:rPr>
         <w:drawing>
-          <wp:inline distT="0" distB="0" distL="0" distR="0" wp14:anchorId="5D5803AA" wp14:editId="5C2CEEC5">
+          <wp:inline distT="0" distB="0" distL="0" distR="0" wp14:anchorId="5D5803AA" wp14:editId="2390B019">
             <wp:extent cx="6648450" cy="5300377"/>
             <wp:effectExtent l="0" t="0" r="0" b="0"/>
             <wp:docPr id="1485436492" name="Imagem 1"/>
@@ -1656,7 +1703,6 @@
           <w:sz w:val="40"/>
           <w:szCs w:val="40"/>
         </w:rPr>
-        <w:lastRenderedPageBreak/>
         <w:t>Modelo Relacional</w:t>
       </w:r>
     </w:p>
@@ -1880,7 +1926,6 @@
           <w:sz w:val="40"/>
           <w:szCs w:val="40"/>
         </w:rPr>
-        <w:lastRenderedPageBreak/>
         <w:t>Prototipação</w:t>
       </w:r>
     </w:p>
@@ -1905,7 +1950,7 @@
           <w:szCs w:val="40"/>
         </w:rPr>
         <w:drawing>
-          <wp:inline distT="0" distB="0" distL="0" distR="0" wp14:anchorId="2D0C5F53" wp14:editId="77358B46">
+          <wp:inline distT="0" distB="0" distL="0" distR="0" wp14:anchorId="2D0C5F53" wp14:editId="14769076">
             <wp:extent cx="6638925" cy="3714750"/>
             <wp:effectExtent l="0" t="0" r="9525" b="0"/>
             <wp:docPr id="1393921807" name="Imagem 1"/>
@@ -1964,6 +2009,9 @@
     </w:p>
     <w:p>
       <w:r>
+        <w:rPr>
+          <w:noProof/>
+        </w:rPr>
         <w:drawing>
           <wp:inline distT="0" distB="0" distL="0" distR="0" wp14:anchorId="212F7BA1" wp14:editId="4576FE68">
             <wp:extent cx="6645910" cy="3725545"/>
@@ -2006,13 +2054,7 @@
         <w:pStyle w:val="Citao"/>
       </w:pPr>
       <w:r>
-        <w:t xml:space="preserve">Página de </w:t>
-      </w:r>
-      <w:r>
-        <w:t>login</w:t>
-      </w:r>
-      <w:r>
-        <w:t xml:space="preserve"> do usuário</w:t>
+        <w:t>Página de login do usuário</w:t>
       </w:r>
     </w:p>
     <w:p/>

</xml_diff>

<commit_message>
Itens na loja funcionando! (melhorado)
</commit_message>
<xml_diff>
--- a/Documentos/GbClickerV2 - Documentação.docx
+++ b/Documentos/GbClickerV2 - Documentação.docx
@@ -54,7 +54,25 @@
           <w:sz w:val="24"/>
           <w:szCs w:val="24"/>
         </w:rPr>
-        <w:t xml:space="preserve"> O GbClickerV2 é um sistema que teve como base um antigo projeto meu (GbClicker) utilizando as mesmas ferramentas (HTML, CSS, JAVASCRIPT, PHP e MYSQL), porém, de uma maneira muito mais simples e desorganizada.</w:t>
+        <w:t xml:space="preserve"> O GbClickerV2 é um sistema que teve como base um antigo projeto meu (</w:t>
+      </w:r>
+      <w:proofErr w:type="spellStart"/>
+      <w:r>
+        <w:rPr>
+          <w:rFonts w:ascii="Arial" w:hAnsi="Arial" w:cs="Arial"/>
+          <w:sz w:val="24"/>
+          <w:szCs w:val="24"/>
+        </w:rPr>
+        <w:t>GbClicker</w:t>
+      </w:r>
+      <w:proofErr w:type="spellEnd"/>
+      <w:r>
+        <w:rPr>
+          <w:rFonts w:ascii="Arial" w:hAnsi="Arial" w:cs="Arial"/>
+          <w:sz w:val="24"/>
+          <w:szCs w:val="24"/>
+        </w:rPr>
+        <w:t>) utilizando as mesmas ferramentas (HTML, CSS, JAVASCRIPT, PHP e MYSQL), porém, de uma maneira muito mais simples e desorganizada.</w:t>
       </w:r>
       <w:r>
         <w:rPr>
@@ -80,6 +98,7 @@
         </w:rPr>
         <w:t xml:space="preserve"> um projeto pessoal de um jogo do tipo “</w:t>
       </w:r>
+      <w:proofErr w:type="spellStart"/>
       <w:r>
         <w:rPr>
           <w:rFonts w:ascii="Arial" w:hAnsi="Arial" w:cs="Arial"/>
@@ -90,6 +109,7 @@
         </w:rPr>
         <w:t>Clicker</w:t>
       </w:r>
+      <w:proofErr w:type="spellEnd"/>
       <w:r>
         <w:rPr>
           <w:rFonts w:ascii="Arial" w:hAnsi="Arial" w:cs="Arial"/>
@@ -98,8 +118,20 @@
           <w:sz w:val="24"/>
           <w:szCs w:val="24"/>
         </w:rPr>
-        <w:t>/Idle</w:t>
-      </w:r>
+        <w:t>/</w:t>
+      </w:r>
+      <w:proofErr w:type="spellStart"/>
+      <w:r>
+        <w:rPr>
+          <w:rFonts w:ascii="Arial" w:hAnsi="Arial" w:cs="Arial"/>
+          <w:i/>
+          <w:iCs/>
+          <w:sz w:val="24"/>
+          <w:szCs w:val="24"/>
+        </w:rPr>
+        <w:t>Idle</w:t>
+      </w:r>
+      <w:proofErr w:type="spellEnd"/>
       <w:r>
         <w:rPr>
           <w:rFonts w:ascii="Arial" w:hAnsi="Arial" w:cs="Arial"/>
@@ -182,7 +214,61 @@
           <w:sz w:val="24"/>
           <w:szCs w:val="24"/>
         </w:rPr>
-        <w:t>/2023, resolvi utilizar o padrão de projeto MVC (Model, View and Control) pois com o desenvolver do projeto, notei que os códigos estavam ficando difíceis de serem acessados</w:t>
+        <w:t xml:space="preserve">/2023, resolvi utilizar o padrão de projeto MVC (Model, </w:t>
+      </w:r>
+      <w:proofErr w:type="spellStart"/>
+      <w:r>
+        <w:rPr>
+          <w:rFonts w:ascii="Arial" w:hAnsi="Arial" w:cs="Arial"/>
+          <w:sz w:val="24"/>
+          <w:szCs w:val="24"/>
+        </w:rPr>
+        <w:t>View</w:t>
+      </w:r>
+      <w:proofErr w:type="spellEnd"/>
+      <w:r>
+        <w:rPr>
+          <w:rFonts w:ascii="Arial" w:hAnsi="Arial" w:cs="Arial"/>
+          <w:sz w:val="24"/>
+          <w:szCs w:val="24"/>
+        </w:rPr>
+        <w:t xml:space="preserve"> </w:t>
+      </w:r>
+      <w:proofErr w:type="spellStart"/>
+      <w:r>
+        <w:rPr>
+          <w:rFonts w:ascii="Arial" w:hAnsi="Arial" w:cs="Arial"/>
+          <w:sz w:val="24"/>
+          <w:szCs w:val="24"/>
+        </w:rPr>
+        <w:t>and</w:t>
+      </w:r>
+      <w:proofErr w:type="spellEnd"/>
+      <w:r>
+        <w:rPr>
+          <w:rFonts w:ascii="Arial" w:hAnsi="Arial" w:cs="Arial"/>
+          <w:sz w:val="24"/>
+          <w:szCs w:val="24"/>
+        </w:rPr>
+        <w:t xml:space="preserve"> </w:t>
+      </w:r>
+      <w:proofErr w:type="spellStart"/>
+      <w:r>
+        <w:rPr>
+          <w:rFonts w:ascii="Arial" w:hAnsi="Arial" w:cs="Arial"/>
+          <w:sz w:val="24"/>
+          <w:szCs w:val="24"/>
+        </w:rPr>
+        <w:t>Control</w:t>
+      </w:r>
+      <w:proofErr w:type="spellEnd"/>
+      <w:r>
+        <w:rPr>
+          <w:rFonts w:ascii="Arial" w:hAnsi="Arial" w:cs="Arial"/>
+          <w:sz w:val="24"/>
+          <w:szCs w:val="24"/>
+        </w:rPr>
+        <w:t>) pois com o desenvolver do projeto, notei que os códigos estavam ficando difíceis de serem acessados</w:t>
       </w:r>
       <w:r>
         <w:rPr>
@@ -518,7 +604,41 @@
                 <w:sz w:val="24"/>
                 <w:szCs w:val="24"/>
               </w:rPr>
-              <w:t>O site deverá possuir uma tela inicial com uma pequena introdução sobre o jogo.</w:t>
+              <w:t>O site deverá possuir uma tela inicial</w:t>
+            </w:r>
+            <w:r>
+              <w:rPr>
+                <w:rFonts w:ascii="Arial" w:hAnsi="Arial" w:cs="Arial"/>
+                <w:sz w:val="24"/>
+                <w:szCs w:val="24"/>
+              </w:rPr>
+              <w:t xml:space="preserve"> (</w:t>
+            </w:r>
+            <w:r>
+              <w:rPr>
+                <w:rFonts w:ascii="Arial" w:hAnsi="Arial" w:cs="Arial"/>
+                <w:i/>
+                <w:iCs/>
+                <w:sz w:val="24"/>
+                <w:szCs w:val="24"/>
+              </w:rPr>
+              <w:t>landing page</w:t>
+            </w:r>
+            <w:r>
+              <w:rPr>
+                <w:rFonts w:ascii="Arial" w:hAnsi="Arial" w:cs="Arial"/>
+                <w:sz w:val="24"/>
+                <w:szCs w:val="24"/>
+              </w:rPr>
+              <w:t>)</w:t>
+            </w:r>
+            <w:r>
+              <w:rPr>
+                <w:rFonts w:ascii="Arial" w:hAnsi="Arial" w:cs="Arial"/>
+                <w:sz w:val="24"/>
+                <w:szCs w:val="24"/>
+              </w:rPr>
+              <w:t xml:space="preserve"> com uma pequena introdução sobre o jogo.</w:t>
             </w:r>
           </w:p>
         </w:tc>
@@ -576,7 +696,41 @@
                 <w:sz w:val="24"/>
                 <w:szCs w:val="24"/>
               </w:rPr>
-              <w:t xml:space="preserve"> A tela inicial as atualizações feitas com datas e fotos.</w:t>
+              <w:t xml:space="preserve"> A tela inicial </w:t>
+            </w:r>
+            <w:r>
+              <w:rPr>
+                <w:rFonts w:ascii="Arial" w:hAnsi="Arial" w:cs="Arial"/>
+                <w:sz w:val="24"/>
+                <w:szCs w:val="24"/>
+              </w:rPr>
+              <w:t>(</w:t>
+            </w:r>
+            <w:r>
+              <w:rPr>
+                <w:rFonts w:ascii="Arial" w:hAnsi="Arial" w:cs="Arial"/>
+                <w:i/>
+                <w:iCs/>
+                <w:sz w:val="24"/>
+                <w:szCs w:val="24"/>
+              </w:rPr>
+              <w:t>landing page</w:t>
+            </w:r>
+            <w:r>
+              <w:rPr>
+                <w:rFonts w:ascii="Arial" w:hAnsi="Arial" w:cs="Arial"/>
+                <w:sz w:val="24"/>
+                <w:szCs w:val="24"/>
+              </w:rPr>
+              <w:t xml:space="preserve">) </w:t>
+            </w:r>
+            <w:r>
+              <w:rPr>
+                <w:rFonts w:ascii="Arial" w:hAnsi="Arial" w:cs="Arial"/>
+                <w:sz w:val="24"/>
+                <w:szCs w:val="24"/>
+              </w:rPr>
+              <w:t>as atualizações feitas com datas e fotos.</w:t>
             </w:r>
           </w:p>
         </w:tc>
@@ -778,6 +932,7 @@
               </w:rPr>
               <w:t xml:space="preserve">deverão possuir validações no </w:t>
             </w:r>
+            <w:proofErr w:type="spellStart"/>
             <w:r>
               <w:rPr>
                 <w:rFonts w:ascii="Arial" w:hAnsi="Arial" w:cs="Arial"/>
@@ -788,6 +943,7 @@
               </w:rPr>
               <w:t>back-end</w:t>
             </w:r>
+            <w:proofErr w:type="spellEnd"/>
             <w:r>
               <w:rPr>
                 <w:rFonts w:ascii="Arial" w:hAnsi="Arial" w:cs="Arial"/>
@@ -947,10 +1103,36 @@
             <w:r>
               <w:rPr>
                 <w:rFonts w:ascii="Arial" w:hAnsi="Arial" w:cs="Arial"/>
+                <w:b/>
+                <w:bCs/>
                 <w:sz w:val="24"/>
                 <w:szCs w:val="24"/>
               </w:rPr>
               <w:t xml:space="preserve"> </w:t>
+            </w:r>
+            <w:r>
+              <w:rPr>
+                <w:rFonts w:ascii="Arial" w:hAnsi="Arial" w:cs="Arial"/>
+                <w:sz w:val="24"/>
+                <w:szCs w:val="24"/>
+              </w:rPr>
+              <w:t xml:space="preserve">Deve ser disponibilizado ao usuário na página </w:t>
+            </w:r>
+            <w:r>
+              <w:rPr>
+                <w:rFonts w:ascii="Arial" w:hAnsi="Arial" w:cs="Arial"/>
+                <w:sz w:val="24"/>
+                <w:szCs w:val="24"/>
+              </w:rPr>
+              <w:t xml:space="preserve">do jogo </w:t>
+            </w:r>
+            <w:r>
+              <w:rPr>
+                <w:rFonts w:ascii="Arial" w:hAnsi="Arial" w:cs="Arial"/>
+                <w:sz w:val="24"/>
+                <w:szCs w:val="24"/>
+              </w:rPr>
+              <w:t>um menu, onde possa ser feita a navegação entre as páginas de máquinas, configurações, loja, página inicial, cupons, perfil e inventário.</w:t>
             </w:r>
           </w:p>
         </w:tc>
@@ -990,50 +1172,32 @@
               </w:rPr>
               <w:t xml:space="preserve"> </w:t>
             </w:r>
-          </w:p>
-        </w:tc>
-      </w:tr>
-      <w:tr>
-        <w:trPr>
-          <w:trHeight w:val="352"/>
-        </w:trPr>
-        <w:tc>
-          <w:tcPr>
-            <w:tcW w:w="10410" w:type="dxa"/>
-          </w:tcPr>
-          <w:p>
-            <w:pPr>
-              <w:spacing w:line="360" w:lineRule="auto"/>
-              <w:rPr>
-                <w:rFonts w:ascii="Arial" w:hAnsi="Arial" w:cs="Arial"/>
-                <w:b/>
-                <w:bCs/>
-                <w:sz w:val="24"/>
-                <w:szCs w:val="24"/>
-              </w:rPr>
-            </w:pPr>
-          </w:p>
-        </w:tc>
-      </w:tr>
-      <w:tr>
-        <w:trPr>
-          <w:trHeight w:val="352"/>
-        </w:trPr>
-        <w:tc>
-          <w:tcPr>
-            <w:tcW w:w="10410" w:type="dxa"/>
-          </w:tcPr>
-          <w:p>
-            <w:pPr>
-              <w:spacing w:line="360" w:lineRule="auto"/>
-              <w:rPr>
-                <w:rFonts w:ascii="Arial" w:hAnsi="Arial" w:cs="Arial"/>
-                <w:b/>
-                <w:bCs/>
-                <w:sz w:val="24"/>
-                <w:szCs w:val="24"/>
-              </w:rPr>
-            </w:pPr>
+            <w:r>
+              <w:rPr>
+                <w:rFonts w:ascii="Arial" w:hAnsi="Arial" w:cs="Arial"/>
+                <w:sz w:val="24"/>
+                <w:szCs w:val="24"/>
+              </w:rPr>
+              <w:t xml:space="preserve">Ao usuário realizar o login deve ser iniciado o sistema de coleta de dinheiro por </w:t>
+            </w:r>
+            <w:r>
+              <w:rPr>
+                <w:rFonts w:ascii="Arial" w:hAnsi="Arial" w:cs="Arial"/>
+                <w:i/>
+                <w:iCs/>
+                <w:sz w:val="24"/>
+                <w:szCs w:val="24"/>
+              </w:rPr>
+              <w:t>minions</w:t>
+            </w:r>
+            <w:r>
+              <w:rPr>
+                <w:rFonts w:ascii="Arial" w:hAnsi="Arial" w:cs="Arial"/>
+                <w:sz w:val="24"/>
+                <w:szCs w:val="24"/>
+              </w:rPr>
+              <w:t>, que são comprados na loja.</w:t>
+            </w:r>
           </w:p>
         </w:tc>
       </w:tr>
@@ -1041,46 +1205,6 @@
     <w:p>
       <w:pPr>
         <w:spacing w:line="360" w:lineRule="auto"/>
-        <w:jc w:val="center"/>
-        <w:rPr>
-          <w:rFonts w:ascii="Arial" w:hAnsi="Arial" w:cs="Arial"/>
-          <w:b/>
-          <w:bCs/>
-          <w:sz w:val="24"/>
-          <w:szCs w:val="24"/>
-        </w:rPr>
-      </w:pPr>
-    </w:p>
-    <w:p>
-      <w:pPr>
-        <w:spacing w:line="360" w:lineRule="auto"/>
-        <w:jc w:val="center"/>
-        <w:rPr>
-          <w:rFonts w:ascii="Arial" w:hAnsi="Arial" w:cs="Arial"/>
-          <w:b/>
-          <w:bCs/>
-          <w:sz w:val="24"/>
-          <w:szCs w:val="24"/>
-        </w:rPr>
-      </w:pPr>
-    </w:p>
-    <w:p>
-      <w:pPr>
-        <w:spacing w:line="360" w:lineRule="auto"/>
-        <w:jc w:val="center"/>
-        <w:rPr>
-          <w:rFonts w:ascii="Arial" w:hAnsi="Arial" w:cs="Arial"/>
-          <w:b/>
-          <w:bCs/>
-          <w:sz w:val="24"/>
-          <w:szCs w:val="24"/>
-        </w:rPr>
-      </w:pPr>
-    </w:p>
-    <w:p>
-      <w:pPr>
-        <w:spacing w:line="360" w:lineRule="auto"/>
-        <w:jc w:val="center"/>
         <w:rPr>
           <w:rFonts w:ascii="Arial" w:hAnsi="Arial" w:cs="Arial"/>
           <w:b/>
@@ -1401,7 +1525,81 @@
                 <w:sz w:val="24"/>
                 <w:szCs w:val="24"/>
               </w:rPr>
-              <w:t>O projeto deverá utilizar o padrão de projeto MVC (Model, View and Control).</w:t>
+              <w:t>O projeto deverá utilizar o padrão de projeto MVC (</w:t>
+            </w:r>
+            <w:r>
+              <w:rPr>
+                <w:rFonts w:ascii="Arial" w:hAnsi="Arial" w:cs="Arial"/>
+                <w:i/>
+                <w:iCs/>
+                <w:sz w:val="24"/>
+                <w:szCs w:val="24"/>
+              </w:rPr>
+              <w:t xml:space="preserve">Model, </w:t>
+            </w:r>
+            <w:proofErr w:type="spellStart"/>
+            <w:r>
+              <w:rPr>
+                <w:rFonts w:ascii="Arial" w:hAnsi="Arial" w:cs="Arial"/>
+                <w:i/>
+                <w:iCs/>
+                <w:sz w:val="24"/>
+                <w:szCs w:val="24"/>
+              </w:rPr>
+              <w:t>View</w:t>
+            </w:r>
+            <w:proofErr w:type="spellEnd"/>
+            <w:r>
+              <w:rPr>
+                <w:rFonts w:ascii="Arial" w:hAnsi="Arial" w:cs="Arial"/>
+                <w:i/>
+                <w:iCs/>
+                <w:sz w:val="24"/>
+                <w:szCs w:val="24"/>
+              </w:rPr>
+              <w:t xml:space="preserve"> </w:t>
+            </w:r>
+            <w:proofErr w:type="spellStart"/>
+            <w:r>
+              <w:rPr>
+                <w:rFonts w:ascii="Arial" w:hAnsi="Arial" w:cs="Arial"/>
+                <w:i/>
+                <w:iCs/>
+                <w:sz w:val="24"/>
+                <w:szCs w:val="24"/>
+              </w:rPr>
+              <w:t>and</w:t>
+            </w:r>
+            <w:proofErr w:type="spellEnd"/>
+            <w:r>
+              <w:rPr>
+                <w:rFonts w:ascii="Arial" w:hAnsi="Arial" w:cs="Arial"/>
+                <w:i/>
+                <w:iCs/>
+                <w:sz w:val="24"/>
+                <w:szCs w:val="24"/>
+              </w:rPr>
+              <w:t xml:space="preserve"> </w:t>
+            </w:r>
+            <w:proofErr w:type="spellStart"/>
+            <w:r>
+              <w:rPr>
+                <w:rFonts w:ascii="Arial" w:hAnsi="Arial" w:cs="Arial"/>
+                <w:i/>
+                <w:iCs/>
+                <w:sz w:val="24"/>
+                <w:szCs w:val="24"/>
+              </w:rPr>
+              <w:t>Control</w:t>
+            </w:r>
+            <w:proofErr w:type="spellEnd"/>
+            <w:r>
+              <w:rPr>
+                <w:rFonts w:ascii="Arial" w:hAnsi="Arial" w:cs="Arial"/>
+                <w:sz w:val="24"/>
+                <w:szCs w:val="24"/>
+              </w:rPr>
+              <w:t>).</w:t>
             </w:r>
           </w:p>
         </w:tc>
@@ -1425,6 +1623,32 @@
                 <w:szCs w:val="24"/>
               </w:rPr>
             </w:pPr>
+            <w:r>
+              <w:rPr>
+                <w:rFonts w:ascii="Arial" w:hAnsi="Arial" w:cs="Arial"/>
+                <w:b/>
+                <w:bCs/>
+                <w:sz w:val="24"/>
+                <w:szCs w:val="24"/>
+              </w:rPr>
+              <w:t xml:space="preserve">4RNF: </w:t>
+            </w:r>
+            <w:r>
+              <w:rPr>
+                <w:rFonts w:ascii="Arial" w:hAnsi="Arial" w:cs="Arial"/>
+                <w:sz w:val="24"/>
+                <w:szCs w:val="24"/>
+              </w:rPr>
+              <w:t>O usuário deve ter seus dados carregados referentes ao jogo como itens e recursos adquiridos ao realizar o login</w:t>
+            </w:r>
+            <w:r>
+              <w:rPr>
+                <w:rFonts w:ascii="Arial" w:hAnsi="Arial" w:cs="Arial"/>
+                <w:sz w:val="24"/>
+                <w:szCs w:val="24"/>
+              </w:rPr>
+              <w:t>.</w:t>
+            </w:r>
           </w:p>
         </w:tc>
       </w:tr>
@@ -1447,6 +1671,42 @@
                 <w:szCs w:val="24"/>
               </w:rPr>
             </w:pPr>
+            <w:r>
+              <w:rPr>
+                <w:rFonts w:ascii="Arial" w:hAnsi="Arial" w:cs="Arial"/>
+                <w:b/>
+                <w:bCs/>
+                <w:sz w:val="24"/>
+                <w:szCs w:val="24"/>
+              </w:rPr>
+              <w:t xml:space="preserve">5RNF: </w:t>
+            </w:r>
+            <w:r>
+              <w:rPr>
+                <w:rFonts w:ascii="Arial" w:hAnsi="Arial" w:cs="Arial"/>
+                <w:sz w:val="24"/>
+                <w:szCs w:val="24"/>
+              </w:rPr>
+              <w:t xml:space="preserve">O jogo deve salvar os dados atuais do usuário a cada 1.5 segundos de maneira automática utilizando </w:t>
+            </w:r>
+            <w:proofErr w:type="spellStart"/>
+            <w:r>
+              <w:rPr>
+                <w:rFonts w:ascii="Arial" w:hAnsi="Arial" w:cs="Arial"/>
+                <w:sz w:val="24"/>
+                <w:szCs w:val="24"/>
+              </w:rPr>
+              <w:t>XMLHttpRequest</w:t>
+            </w:r>
+            <w:proofErr w:type="spellEnd"/>
+            <w:r>
+              <w:rPr>
+                <w:rFonts w:ascii="Arial" w:hAnsi="Arial" w:cs="Arial"/>
+                <w:sz w:val="24"/>
+                <w:szCs w:val="24"/>
+              </w:rPr>
+              <w:t>.</w:t>
+            </w:r>
           </w:p>
         </w:tc>
       </w:tr>
@@ -1515,7 +1775,7 @@
           <w:szCs w:val="24"/>
         </w:rPr>
         <w:drawing>
-          <wp:inline distT="0" distB="0" distL="0" distR="0" wp14:anchorId="5D5803AA" wp14:editId="2390B019">
+          <wp:inline distT="0" distB="0" distL="0" distR="0" wp14:anchorId="5D5803AA" wp14:editId="696616F7">
             <wp:extent cx="6648450" cy="5300377"/>
             <wp:effectExtent l="0" t="0" r="0" b="0"/>
             <wp:docPr id="1485436492" name="Imagem 1"/>
@@ -1532,7 +1792,7 @@
                     </pic:cNvPicPr>
                   </pic:nvPicPr>
                   <pic:blipFill>
-                    <a:blip r:embed="rId4" cstate="print">
+                    <a:blip r:embed="rId5" cstate="print">
                       <a:extLst>
                         <a:ext uri="{28A0092B-C50C-407E-A947-70E740481C1C}">
                           <a14:useLocalDpi xmlns:a14="http://schemas.microsoft.com/office/drawing/2010/main" val="0"/>
@@ -1727,10 +1987,10 @@
           <w:szCs w:val="24"/>
         </w:rPr>
         <w:drawing>
-          <wp:inline distT="0" distB="0" distL="0" distR="0" wp14:anchorId="5F4CF746" wp14:editId="26B71B1D">
-            <wp:extent cx="6430272" cy="4305901"/>
-            <wp:effectExtent l="0" t="0" r="0" b="0"/>
-            <wp:docPr id="1562998492" name="Imagem 1"/>
+          <wp:inline distT="0" distB="0" distL="0" distR="0" wp14:anchorId="1C1DBB74" wp14:editId="5DABCA01">
+            <wp:extent cx="6645910" cy="5541645"/>
+            <wp:effectExtent l="0" t="0" r="2540" b="1905"/>
+            <wp:docPr id="541324874" name="Imagem 1"/>
             <wp:cNvGraphicFramePr>
               <a:graphicFrameLocks xmlns:a="http://schemas.openxmlformats.org/drawingml/2006/main" noChangeAspect="1"/>
             </wp:cNvGraphicFramePr>
@@ -1738,11 +1998,11 @@
               <a:graphicData uri="http://schemas.openxmlformats.org/drawingml/2006/picture">
                 <pic:pic xmlns:pic="http://schemas.openxmlformats.org/drawingml/2006/picture">
                   <pic:nvPicPr>
-                    <pic:cNvPr id="1562998492" name=""/>
+                    <pic:cNvPr id="541324874" name=""/>
                     <pic:cNvPicPr/>
                   </pic:nvPicPr>
                   <pic:blipFill>
-                    <a:blip r:embed="rId5"/>
+                    <a:blip r:embed="rId6"/>
                     <a:stretch>
                       <a:fillRect/>
                     </a:stretch>
@@ -1750,7 +2010,7 @@
                   <pic:spPr>
                     <a:xfrm>
                       <a:off x="0" y="0"/>
-                      <a:ext cx="6430272" cy="4305901"/>
+                      <a:ext cx="6645910" cy="5541645"/>
                     </a:xfrm>
                     <a:prstGeom prst="rect">
                       <a:avLst/>
@@ -1885,19 +2145,6 @@
     </w:p>
     <w:p>
       <w:pPr>
-        <w:jc w:val="center"/>
-        <w:rPr>
-          <w:rFonts w:ascii="Arial" w:hAnsi="Arial" w:cs="Arial"/>
-          <w:b/>
-          <w:bCs/>
-          <w:sz w:val="40"/>
-          <w:szCs w:val="40"/>
-        </w:rPr>
-      </w:pPr>
-    </w:p>
-    <w:p>
-      <w:pPr>
-        <w:jc w:val="center"/>
         <w:rPr>
           <w:rFonts w:ascii="Arial" w:hAnsi="Arial" w:cs="Arial"/>
           <w:b/>
@@ -1950,7 +2197,7 @@
           <w:szCs w:val="40"/>
         </w:rPr>
         <w:drawing>
-          <wp:inline distT="0" distB="0" distL="0" distR="0" wp14:anchorId="2D0C5F53" wp14:editId="14769076">
+          <wp:inline distT="0" distB="0" distL="0" distR="0" wp14:anchorId="2D0C5F53" wp14:editId="04591ACF">
             <wp:extent cx="6638925" cy="3714750"/>
             <wp:effectExtent l="0" t="0" r="9525" b="0"/>
             <wp:docPr id="1393921807" name="Imagem 1"/>
@@ -1967,7 +2214,7 @@
                     </pic:cNvPicPr>
                   </pic:nvPicPr>
                   <pic:blipFill>
-                    <a:blip r:embed="rId6" cstate="print">
+                    <a:blip r:embed="rId7" cstate="print">
                       <a:extLst>
                         <a:ext uri="{28A0092B-C50C-407E-A947-70E740481C1C}">
                           <a14:useLocalDpi xmlns:a14="http://schemas.microsoft.com/office/drawing/2010/main" val="0"/>
@@ -2028,7 +2275,7 @@
                     <pic:cNvPicPr/>
                   </pic:nvPicPr>
                   <pic:blipFill>
-                    <a:blip r:embed="rId7"/>
+                    <a:blip r:embed="rId8"/>
                     <a:stretch>
                       <a:fillRect/>
                     </a:stretch>
@@ -2054,26 +2301,33 @@
         <w:pStyle w:val="Citao"/>
       </w:pPr>
       <w:r>
+        <w:lastRenderedPageBreak/>
         <w:t>Página de login do usuário</w:t>
       </w:r>
     </w:p>
-    <w:p/>
-    <w:p/>
-    <w:p/>
-    <w:p/>
-    <w:p/>
-    <w:p/>
-    <w:p/>
-    <w:p/>
-    <w:p/>
-    <w:p/>
-    <w:p/>
-    <w:p/>
-    <w:p/>
-    <w:p/>
-    <w:p/>
-    <w:p/>
-    <w:p/>
+    <w:p>
+      <w:pPr>
+        <w:rPr>
+          <w:rFonts w:ascii="Arial" w:hAnsi="Arial" w:cs="Arial"/>
+          <w:b/>
+          <w:bCs/>
+          <w:sz w:val="40"/>
+          <w:szCs w:val="40"/>
+        </w:rPr>
+      </w:pPr>
+    </w:p>
+    <w:p>
+      <w:pPr>
+        <w:jc w:val="center"/>
+        <w:rPr>
+          <w:rFonts w:ascii="Arial" w:hAnsi="Arial" w:cs="Arial"/>
+          <w:b/>
+          <w:bCs/>
+          <w:sz w:val="40"/>
+          <w:szCs w:val="40"/>
+        </w:rPr>
+      </w:pPr>
+    </w:p>
     <w:p>
       <w:pPr>
         <w:jc w:val="center"/>
@@ -2108,6 +2362,11 @@
     </w:p>
     <w:p>
       <w:pPr>
+        <w:pStyle w:val="PargrafodaLista"/>
+        <w:numPr>
+          <w:ilvl w:val="0"/>
+          <w:numId w:val="1"/>
+        </w:numPr>
         <w:rPr>
           <w:rFonts w:ascii="Arial" w:hAnsi="Arial" w:cs="Arial"/>
           <w:sz w:val="24"/>
@@ -2137,6 +2396,172 @@
           <w:szCs w:val="24"/>
         </w:rPr>
         <w:t>. Esta utilização impede o usuário de acessar o botão de login por 8 segundos (estipulados no Javascript).</w:t>
+      </w:r>
+      <w:r>
+        <w:rPr>
+          <w:rFonts w:ascii="Arial" w:hAnsi="Arial" w:cs="Arial"/>
+          <w:sz w:val="24"/>
+          <w:szCs w:val="24"/>
+        </w:rPr>
+        <w:t xml:space="preserve"> </w:t>
+      </w:r>
+    </w:p>
+    <w:p>
+      <w:pPr>
+        <w:pStyle w:val="PargrafodaLista"/>
+        <w:numPr>
+          <w:ilvl w:val="0"/>
+          <w:numId w:val="1"/>
+        </w:numPr>
+        <w:rPr>
+          <w:rFonts w:ascii="Arial" w:hAnsi="Arial" w:cs="Arial"/>
+          <w:sz w:val="24"/>
+          <w:szCs w:val="24"/>
+        </w:rPr>
+      </w:pPr>
+      <w:r>
+        <w:rPr>
+          <w:rFonts w:ascii="Arial" w:hAnsi="Arial" w:cs="Arial"/>
+          <w:sz w:val="24"/>
+          <w:szCs w:val="24"/>
+        </w:rPr>
+        <w:t>Além disso, o código ainda está um pouco confuso, principalmente caso seja necessário o aumento de atributos que devem ser salvos ou resgatados do banco de dados relacionado ao usuário (talvez uma atenção a mais seja necessária).</w:t>
+      </w:r>
+    </w:p>
+    <w:p>
+      <w:pPr>
+        <w:pStyle w:val="PargrafodaLista"/>
+        <w:numPr>
+          <w:ilvl w:val="0"/>
+          <w:numId w:val="1"/>
+        </w:numPr>
+        <w:rPr>
+          <w:rFonts w:ascii="Arial" w:hAnsi="Arial" w:cs="Arial"/>
+          <w:sz w:val="24"/>
+          <w:szCs w:val="24"/>
+        </w:rPr>
+      </w:pPr>
+      <w:r>
+        <w:rPr>
+          <w:rFonts w:ascii="Arial" w:hAnsi="Arial" w:cs="Arial"/>
+          <w:sz w:val="24"/>
+          <w:szCs w:val="24"/>
+        </w:rPr>
+        <w:t>Ao entrar em outras página</w:t>
+      </w:r>
+      <w:r>
+        <w:rPr>
+          <w:rFonts w:ascii="Arial" w:hAnsi="Arial" w:cs="Arial"/>
+          <w:sz w:val="24"/>
+          <w:szCs w:val="24"/>
+        </w:rPr>
+        <w:t>s</w:t>
+      </w:r>
+      <w:r>
+        <w:rPr>
+          <w:rFonts w:ascii="Arial" w:hAnsi="Arial" w:cs="Arial"/>
+          <w:sz w:val="24"/>
+          <w:szCs w:val="24"/>
+        </w:rPr>
+        <w:t xml:space="preserve"> que utilizam um objeto da classe game, ocorre tentativas de “atualizar” os dados presentes na página atual como ocorre na página inicial do jogo, onde são mostrad</w:t>
+      </w:r>
+      <w:r>
+        <w:rPr>
+          <w:rFonts w:ascii="Arial" w:hAnsi="Arial" w:cs="Arial"/>
+          <w:sz w:val="24"/>
+          <w:szCs w:val="24"/>
+        </w:rPr>
+        <w:t>a</w:t>
+      </w:r>
+      <w:r>
+        <w:rPr>
+          <w:rFonts w:ascii="Arial" w:hAnsi="Arial" w:cs="Arial"/>
+          <w:sz w:val="24"/>
+          <w:szCs w:val="24"/>
+        </w:rPr>
+        <w:t>s as mudanças no dinheiro atual, multiplicador e nível. Para corrigir esse erro deve ser verificado se ao buscar pelos</w:t>
+      </w:r>
+      <w:r>
+        <w:rPr>
+          <w:rFonts w:ascii="Arial" w:hAnsi="Arial" w:cs="Arial"/>
+          <w:i/>
+          <w:iCs/>
+          <w:sz w:val="24"/>
+          <w:szCs w:val="24"/>
+        </w:rPr>
+        <w:t xml:space="preserve"> </w:t>
+      </w:r>
+      <w:proofErr w:type="spellStart"/>
+      <w:r>
+        <w:rPr>
+          <w:rFonts w:ascii="Arial" w:hAnsi="Arial" w:cs="Arial"/>
+          <w:i/>
+          <w:iCs/>
+          <w:sz w:val="24"/>
+          <w:szCs w:val="24"/>
+        </w:rPr>
+        <w:t>id’s</w:t>
+      </w:r>
+      <w:proofErr w:type="spellEnd"/>
+      <w:r>
+        <w:rPr>
+          <w:rFonts w:ascii="Arial" w:hAnsi="Arial" w:cs="Arial"/>
+          <w:sz w:val="24"/>
+          <w:szCs w:val="24"/>
+        </w:rPr>
+        <w:t xml:space="preserve"> os textos utilizados para mostrar os dados são diferentes de nulo. Exemplo:</w:t>
+      </w:r>
+    </w:p>
+    <w:p>
+      <w:pPr>
+        <w:ind w:left="360"/>
+        <w:rPr>
+          <w:rFonts w:ascii="Arial" w:hAnsi="Arial" w:cs="Arial"/>
+          <w:sz w:val="24"/>
+          <w:szCs w:val="24"/>
+        </w:rPr>
+      </w:pPr>
+      <w:r>
+        <w:rPr>
+          <w:rFonts w:ascii="Arial" w:hAnsi="Arial" w:cs="Arial"/>
+          <w:sz w:val="24"/>
+          <w:szCs w:val="24"/>
+        </w:rPr>
+        <w:drawing>
+          <wp:inline distT="0" distB="0" distL="0" distR="0" wp14:anchorId="51AACF9C" wp14:editId="20EB77A1">
+            <wp:extent cx="6287377" cy="1533739"/>
+            <wp:effectExtent l="0" t="0" r="0" b="9525"/>
+            <wp:docPr id="150822367" name="Imagem 1"/>
+            <wp:cNvGraphicFramePr>
+              <a:graphicFrameLocks xmlns:a="http://schemas.openxmlformats.org/drawingml/2006/main" noChangeAspect="1"/>
+            </wp:cNvGraphicFramePr>
+            <a:graphic xmlns:a="http://schemas.openxmlformats.org/drawingml/2006/main">
+              <a:graphicData uri="http://schemas.openxmlformats.org/drawingml/2006/picture">
+                <pic:pic xmlns:pic="http://schemas.openxmlformats.org/drawingml/2006/picture">
+                  <pic:nvPicPr>
+                    <pic:cNvPr id="150822367" name=""/>
+                    <pic:cNvPicPr/>
+                  </pic:nvPicPr>
+                  <pic:blipFill>
+                    <a:blip r:embed="rId9"/>
+                    <a:stretch>
+                      <a:fillRect/>
+                    </a:stretch>
+                  </pic:blipFill>
+                  <pic:spPr>
+                    <a:xfrm>
+                      <a:off x="0" y="0"/>
+                      <a:ext cx="6287377" cy="1533739"/>
+                    </a:xfrm>
+                    <a:prstGeom prst="rect">
+                      <a:avLst/>
+                    </a:prstGeom>
+                  </pic:spPr>
+                </pic:pic>
+              </a:graphicData>
+            </a:graphic>
+          </wp:inline>
+        </w:drawing>
       </w:r>
     </w:p>
     <w:p/>
@@ -2148,6 +2573,127 @@
     </w:sectPr>
   </w:body>
 </w:document>
+</file>
+
+<file path=word/numbering.xml><?xml version="1.0" encoding="utf-8"?>
+<w:numbering xmlns:wpc="http://schemas.microsoft.com/office/word/2010/wordprocessingCanvas" xmlns:cx="http://schemas.microsoft.com/office/drawing/2014/chartex" xmlns:cx1="http://schemas.microsoft.com/office/drawing/2015/9/8/chartex" xmlns:cx2="http://schemas.microsoft.com/office/drawing/2015/10/21/chartex" xmlns:cx3="http://schemas.microsoft.com/office/drawing/2016/5/9/chartex" xmlns:cx4="http://schemas.microsoft.com/office/drawing/2016/5/10/chartex" xmlns:cx5="http://schemas.microsoft.com/office/drawing/2016/5/11/chartex" xmlns:cx6="http://schemas.microsoft.com/office/drawing/2016/5/12/chartex" xmlns:cx7="http://schemas.microsoft.com/office/drawing/2016/5/13/chartex" xmlns:cx8="http://schemas.microsoft.com/office/drawing/2016/5/14/chartex" xmlns:mc="http://schemas.openxmlformats.org/markup-compatibility/2006" xmlns:aink="http://schemas.microsoft.com/office/drawing/2016/ink" xmlns:am3d="http://schemas.microsoft.com/office/drawing/2017/model3d" xmlns:o="urn:schemas-microsoft-com:office:office" xmlns:oel="http://schemas.microsoft.com/office/2019/extlst" xmlns:r="http://schemas.openxmlformats.org/officeDocument/2006/relationships" xmlns:m="http://schemas.openxmlformats.org/officeDocument/2006/math" xmlns:v="urn:schemas-microsoft-com:vml" xmlns:wp14="http://schemas.microsoft.com/office/word/2010/wordprocessingDrawing" xmlns:wp="http://schemas.openxmlformats.org/drawingml/2006/wordprocessingDrawing" xmlns:w10="urn:schemas-microsoft-com:office:word" xmlns:w="http://schemas.openxmlformats.org/wordprocessingml/2006/main" xmlns:w14="http://schemas.microsoft.com/office/word/2010/wordml" xmlns:w15="http://schemas.microsoft.com/office/word/2012/wordml" xmlns:w16cex="http://schemas.microsoft.com/office/word/2018/wordml/cex" xmlns:w16cid="http://schemas.microsoft.com/office/word/2016/wordml/cid" xmlns:w16="http://schemas.microsoft.com/office/word/2018/wordml" xmlns:w16sdtdh="http://schemas.microsoft.com/office/word/2020/wordml/sdtdatahash" xmlns:w16se="http://schemas.microsoft.com/office/word/2015/wordml/symex" xmlns:wpg="http://schemas.microsoft.com/office/word/2010/wordprocessingGroup" xmlns:wpi="http://schemas.microsoft.com/office/word/2010/wordprocessingInk" xmlns:wne="http://schemas.microsoft.com/office/word/2006/wordml" xmlns:wps="http://schemas.microsoft.com/office/word/2010/wordprocessingShape" mc:Ignorable="w14 w15 w16se w16cid w16 w16cex w16sdtdh wp14">
+  <w:abstractNum w:abstractNumId="0" w15:restartNumberingAfterBreak="0">
+    <w:nsid w:val="7B3F6EA1"/>
+    <w:multiLevelType w:val="hybridMultilevel"/>
+    <w:tmpl w:val="BE9CFCE6"/>
+    <w:lvl w:ilvl="0" w:tplc="0416000B">
+      <w:start w:val="1"/>
+      <w:numFmt w:val="bullet"/>
+      <w:lvlText w:val=""/>
+      <w:lvlJc w:val="left"/>
+      <w:pPr>
+        <w:ind w:left="720" w:hanging="360"/>
+      </w:pPr>
+      <w:rPr>
+        <w:rFonts w:ascii="Wingdings" w:hAnsi="Wingdings" w:hint="default"/>
+      </w:rPr>
+    </w:lvl>
+    <w:lvl w:ilvl="1" w:tplc="04160003" w:tentative="1">
+      <w:start w:val="1"/>
+      <w:numFmt w:val="bullet"/>
+      <w:lvlText w:val="o"/>
+      <w:lvlJc w:val="left"/>
+      <w:pPr>
+        <w:ind w:left="1440" w:hanging="360"/>
+      </w:pPr>
+      <w:rPr>
+        <w:rFonts w:ascii="Courier New" w:hAnsi="Courier New" w:cs="Courier New" w:hint="default"/>
+      </w:rPr>
+    </w:lvl>
+    <w:lvl w:ilvl="2" w:tplc="04160005" w:tentative="1">
+      <w:start w:val="1"/>
+      <w:numFmt w:val="bullet"/>
+      <w:lvlText w:val=""/>
+      <w:lvlJc w:val="left"/>
+      <w:pPr>
+        <w:ind w:left="2160" w:hanging="360"/>
+      </w:pPr>
+      <w:rPr>
+        <w:rFonts w:ascii="Wingdings" w:hAnsi="Wingdings" w:hint="default"/>
+      </w:rPr>
+    </w:lvl>
+    <w:lvl w:ilvl="3" w:tplc="04160001" w:tentative="1">
+      <w:start w:val="1"/>
+      <w:numFmt w:val="bullet"/>
+      <w:lvlText w:val=""/>
+      <w:lvlJc w:val="left"/>
+      <w:pPr>
+        <w:ind w:left="2880" w:hanging="360"/>
+      </w:pPr>
+      <w:rPr>
+        <w:rFonts w:ascii="Symbol" w:hAnsi="Symbol" w:hint="default"/>
+      </w:rPr>
+    </w:lvl>
+    <w:lvl w:ilvl="4" w:tplc="04160003" w:tentative="1">
+      <w:start w:val="1"/>
+      <w:numFmt w:val="bullet"/>
+      <w:lvlText w:val="o"/>
+      <w:lvlJc w:val="left"/>
+      <w:pPr>
+        <w:ind w:left="3600" w:hanging="360"/>
+      </w:pPr>
+      <w:rPr>
+        <w:rFonts w:ascii="Courier New" w:hAnsi="Courier New" w:cs="Courier New" w:hint="default"/>
+      </w:rPr>
+    </w:lvl>
+    <w:lvl w:ilvl="5" w:tplc="04160005" w:tentative="1">
+      <w:start w:val="1"/>
+      <w:numFmt w:val="bullet"/>
+      <w:lvlText w:val=""/>
+      <w:lvlJc w:val="left"/>
+      <w:pPr>
+        <w:ind w:left="4320" w:hanging="360"/>
+      </w:pPr>
+      <w:rPr>
+        <w:rFonts w:ascii="Wingdings" w:hAnsi="Wingdings" w:hint="default"/>
+      </w:rPr>
+    </w:lvl>
+    <w:lvl w:ilvl="6" w:tplc="04160001" w:tentative="1">
+      <w:start w:val="1"/>
+      <w:numFmt w:val="bullet"/>
+      <w:lvlText w:val=""/>
+      <w:lvlJc w:val="left"/>
+      <w:pPr>
+        <w:ind w:left="5040" w:hanging="360"/>
+      </w:pPr>
+      <w:rPr>
+        <w:rFonts w:ascii="Symbol" w:hAnsi="Symbol" w:hint="default"/>
+      </w:rPr>
+    </w:lvl>
+    <w:lvl w:ilvl="7" w:tplc="04160003" w:tentative="1">
+      <w:start w:val="1"/>
+      <w:numFmt w:val="bullet"/>
+      <w:lvlText w:val="o"/>
+      <w:lvlJc w:val="left"/>
+      <w:pPr>
+        <w:ind w:left="5760" w:hanging="360"/>
+      </w:pPr>
+      <w:rPr>
+        <w:rFonts w:ascii="Courier New" w:hAnsi="Courier New" w:cs="Courier New" w:hint="default"/>
+      </w:rPr>
+    </w:lvl>
+    <w:lvl w:ilvl="8" w:tplc="04160005" w:tentative="1">
+      <w:start w:val="1"/>
+      <w:numFmt w:val="bullet"/>
+      <w:lvlText w:val=""/>
+      <w:lvlJc w:val="left"/>
+      <w:pPr>
+        <w:ind w:left="6480" w:hanging="360"/>
+      </w:pPr>
+      <w:rPr>
+        <w:rFonts w:ascii="Wingdings" w:hAnsi="Wingdings" w:hint="default"/>
+      </w:rPr>
+    </w:lvl>
+  </w:abstractNum>
+  <w:num w:numId="1" w16cid:durableId="1014497502">
+    <w:abstractNumId w:val="0"/>
+  </w:num>
+</w:numbering>
 </file>
 
 <file path=word/styles.xml><?xml version="1.0" encoding="utf-8"?>
@@ -2629,6 +3175,17 @@
       <w:color w:val="404040" w:themeColor="text1" w:themeTint="BF"/>
     </w:rPr>
   </w:style>
+  <w:style w:type="paragraph" w:styleId="PargrafodaLista">
+    <w:name w:val="List Paragraph"/>
+    <w:basedOn w:val="Normal"/>
+    <w:uiPriority w:val="34"/>
+    <w:qFormat/>
+    <w:rsid w:val="00301663"/>
+    <w:pPr>
+      <w:ind w:left="720"/>
+      <w:contextualSpacing/>
+    </w:pPr>
+  </w:style>
 </w:styles>
 </file>
 

</xml_diff>

<commit_message>
Página de perfil criada e att de docs
</commit_message>
<xml_diff>
--- a/Documentos/GbClickerV2 - Documentação.docx
+++ b/Documentos/GbClickerV2 - Documentação.docx
@@ -96,7 +96,7 @@
           <w:sz w:val="24"/>
           <w:szCs w:val="24"/>
         </w:rPr>
-        <w:t xml:space="preserve"> um projeto pessoal de um jogo do tipo “</w:t>
+        <w:t xml:space="preserve"> um projeto pessoal de um jogo do tipo </w:t>
       </w:r>
       <w:proofErr w:type="spellStart"/>
       <w:r>
@@ -138,35 +138,69 @@
           <w:sz w:val="24"/>
           <w:szCs w:val="24"/>
         </w:rPr>
-        <w:t xml:space="preserve">”, que consiste em o usuário clicar para conquistar dinheiro </w:t>
-      </w:r>
-      <w:r>
-        <w:rPr>
-          <w:rFonts w:ascii="Arial" w:hAnsi="Arial" w:cs="Arial"/>
-          <w:b/>
-          <w:bCs/>
-          <w:sz w:val="24"/>
-          <w:szCs w:val="24"/>
-        </w:rPr>
-        <w:t>virtual</w:t>
-      </w:r>
-      <w:r>
-        <w:rPr>
-          <w:rFonts w:ascii="Arial" w:hAnsi="Arial" w:cs="Arial"/>
-          <w:b/>
-          <w:bCs/>
-          <w:sz w:val="24"/>
-          <w:szCs w:val="24"/>
-        </w:rPr>
-        <w:t xml:space="preserve"> e fictício</w:t>
-      </w:r>
-      <w:r>
-        <w:rPr>
-          <w:rFonts w:ascii="Arial" w:hAnsi="Arial" w:cs="Arial"/>
-          <w:sz w:val="24"/>
-          <w:szCs w:val="24"/>
-        </w:rPr>
-        <w:t xml:space="preserve"> utilizado para </w:t>
+        <w:t>, que consiste em</w:t>
+      </w:r>
+      <w:r>
+        <w:rPr>
+          <w:rFonts w:ascii="Arial" w:hAnsi="Arial" w:cs="Arial"/>
+          <w:sz w:val="24"/>
+          <w:szCs w:val="24"/>
+        </w:rPr>
+        <w:t>:</w:t>
+      </w:r>
+      <w:r>
+        <w:rPr>
+          <w:rFonts w:ascii="Arial" w:hAnsi="Arial" w:cs="Arial"/>
+          <w:sz w:val="24"/>
+          <w:szCs w:val="24"/>
+        </w:rPr>
+        <w:t xml:space="preserve"> o usuário clicar para conquistar dinheiro </w:t>
+      </w:r>
+      <w:r>
+        <w:rPr>
+          <w:rFonts w:ascii="Arial" w:hAnsi="Arial" w:cs="Arial"/>
+          <w:b/>
+          <w:bCs/>
+          <w:sz w:val="24"/>
+          <w:szCs w:val="24"/>
+        </w:rPr>
+        <w:t>fictíci</w:t>
+      </w:r>
+      <w:r>
+        <w:rPr>
+          <w:rFonts w:ascii="Arial" w:hAnsi="Arial" w:cs="Arial"/>
+          <w:b/>
+          <w:bCs/>
+          <w:sz w:val="24"/>
+          <w:szCs w:val="24"/>
+        </w:rPr>
+        <w:t>o</w:t>
+      </w:r>
+      <w:r>
+        <w:rPr>
+          <w:rFonts w:ascii="Arial" w:hAnsi="Arial" w:cs="Arial"/>
+          <w:sz w:val="24"/>
+          <w:szCs w:val="24"/>
+        </w:rPr>
+        <w:t>, que pode ser</w:t>
+      </w:r>
+      <w:r>
+        <w:rPr>
+          <w:rFonts w:ascii="Arial" w:hAnsi="Arial" w:cs="Arial"/>
+          <w:b/>
+          <w:bCs/>
+          <w:sz w:val="24"/>
+          <w:szCs w:val="24"/>
+        </w:rPr>
+        <w:t xml:space="preserve"> </w:t>
+      </w:r>
+      <w:r>
+        <w:rPr>
+          <w:rFonts w:ascii="Arial" w:hAnsi="Arial" w:cs="Arial"/>
+          <w:sz w:val="24"/>
+          <w:szCs w:val="24"/>
+        </w:rPr>
+        <w:t xml:space="preserve">utilizado para </w:t>
       </w:r>
       <w:r>
         <w:rPr>
@@ -182,7 +216,23 @@
           <w:sz w:val="24"/>
           <w:szCs w:val="24"/>
         </w:rPr>
-        <w:t>aprimoramento das ferramentas utilizadas no jogo.</w:t>
+        <w:t xml:space="preserve">aprimoramento das ferramentas utilizadas </w:t>
+      </w:r>
+      <w:r>
+        <w:rPr>
+          <w:rFonts w:ascii="Arial" w:hAnsi="Arial" w:cs="Arial"/>
+          <w:sz w:val="24"/>
+          <w:szCs w:val="24"/>
+        </w:rPr>
+        <w:t>para melhorar o seu ganho dentro do jogo</w:t>
+      </w:r>
+      <w:r>
+        <w:rPr>
+          <w:rFonts w:ascii="Arial" w:hAnsi="Arial" w:cs="Arial"/>
+          <w:sz w:val="24"/>
+          <w:szCs w:val="24"/>
+        </w:rPr>
+        <w:t>.</w:t>
       </w:r>
       <w:r>
         <w:rPr>
@@ -268,23 +318,117 @@
           <w:sz w:val="24"/>
           <w:szCs w:val="24"/>
         </w:rPr>
-        <w:t>) pois com o desenvolver do projeto, notei que os códigos estavam ficando difíceis de serem acessados</w:t>
-      </w:r>
-      <w:r>
-        <w:rPr>
-          <w:rFonts w:ascii="Arial" w:hAnsi="Arial" w:cs="Arial"/>
-          <w:sz w:val="24"/>
-          <w:szCs w:val="24"/>
-        </w:rPr>
-        <w:t xml:space="preserve"> e alterados. Também não utilizei mais o aplicativo XAMPP para manusear o banco de dados ou criar servidor por meio do Apache, estou utilizando o servidor embutido no próprio PHP.</w:t>
-      </w:r>
-      <w:r>
-        <w:rPr>
-          <w:rFonts w:ascii="Arial" w:hAnsi="Arial" w:cs="Arial"/>
+        <w:t>) pois</w:t>
+      </w:r>
+      <w:r>
+        <w:rPr>
+          <w:rFonts w:ascii="Arial" w:hAnsi="Arial" w:cs="Arial"/>
+          <w:sz w:val="24"/>
+          <w:szCs w:val="24"/>
+        </w:rPr>
+        <w:t>,</w:t>
+      </w:r>
+      <w:r>
+        <w:rPr>
+          <w:rFonts w:ascii="Arial" w:hAnsi="Arial" w:cs="Arial"/>
+          <w:sz w:val="24"/>
+          <w:szCs w:val="24"/>
+        </w:rPr>
+        <w:t xml:space="preserve"> com o</w:t>
+      </w:r>
+      <w:r>
+        <w:rPr>
+          <w:rFonts w:ascii="Arial" w:hAnsi="Arial" w:cs="Arial"/>
+          <w:sz w:val="24"/>
+          <w:szCs w:val="24"/>
+        </w:rPr>
+        <w:t xml:space="preserve"> andamento do</w:t>
+      </w:r>
+      <w:r>
+        <w:rPr>
+          <w:rFonts w:ascii="Arial" w:hAnsi="Arial" w:cs="Arial"/>
+          <w:sz w:val="24"/>
+          <w:szCs w:val="24"/>
+        </w:rPr>
+        <w:t xml:space="preserve"> desenvolv</w:t>
+      </w:r>
+      <w:r>
+        <w:rPr>
+          <w:rFonts w:ascii="Arial" w:hAnsi="Arial" w:cs="Arial"/>
+          <w:sz w:val="24"/>
+          <w:szCs w:val="24"/>
+        </w:rPr>
+        <w:t>imento</w:t>
+      </w:r>
+      <w:r>
+        <w:rPr>
+          <w:rFonts w:ascii="Arial" w:hAnsi="Arial" w:cs="Arial"/>
+          <w:sz w:val="24"/>
+          <w:szCs w:val="24"/>
+        </w:rPr>
+        <w:t xml:space="preserve"> do projeto, notei que os códigos estavam ficando difíceis de serem acessados</w:t>
+      </w:r>
+      <w:r>
+        <w:rPr>
+          <w:rFonts w:ascii="Arial" w:hAnsi="Arial" w:cs="Arial"/>
+          <w:sz w:val="24"/>
+          <w:szCs w:val="24"/>
+        </w:rPr>
+        <w:t xml:space="preserve"> e alterados. Também não </w:t>
+      </w:r>
+      <w:r>
+        <w:rPr>
+          <w:rFonts w:ascii="Arial" w:hAnsi="Arial" w:cs="Arial"/>
+          <w:sz w:val="24"/>
+          <w:szCs w:val="24"/>
+        </w:rPr>
+        <w:t>é mais utilizado</w:t>
+      </w:r>
+      <w:r>
+        <w:rPr>
+          <w:rFonts w:ascii="Arial" w:hAnsi="Arial" w:cs="Arial"/>
+          <w:sz w:val="24"/>
+          <w:szCs w:val="24"/>
+        </w:rPr>
+        <w:t xml:space="preserve"> o aplicativo XAMPP para manusear o banco de dados ou criar servido, estou utilizando o servidor embutido no próprio PHP.</w:t>
+      </w:r>
+      <w:r>
+        <w:rPr>
+          <w:rFonts w:ascii="Arial" w:hAnsi="Arial" w:cs="Arial"/>
+          <w:sz w:val="24"/>
+          <w:szCs w:val="24"/>
+        </w:rPr>
+        <w:t xml:space="preserve"> Hoje dia 16/12/2023, trago notícias sobre o projeto, para melhorar qualidade do código e facilitar sua manutenção futura, comecei a seguir a abordagem de escrita de código “PSR-12” e utilizar como base o livro Código Limpo do Robert C. Martin. Também houve a implantação do </w:t>
+      </w:r>
+      <w:proofErr w:type="spellStart"/>
+      <w:r>
+        <w:rPr>
+          <w:rFonts w:ascii="Arial" w:hAnsi="Arial" w:cs="Arial"/>
+          <w:i/>
+          <w:iCs/>
+          <w:sz w:val="24"/>
+          <w:szCs w:val="24"/>
+        </w:rPr>
+        <w:t>composer</w:t>
+      </w:r>
+      <w:proofErr w:type="spellEnd"/>
+      <w:r>
+        <w:rPr>
+          <w:rFonts w:ascii="Arial" w:hAnsi="Arial" w:cs="Arial"/>
+          <w:i/>
+          <w:iCs/>
           <w:sz w:val="24"/>
           <w:szCs w:val="24"/>
         </w:rPr>
         <w:t xml:space="preserve"> </w:t>
+      </w:r>
+      <w:r>
+        <w:rPr>
+          <w:rFonts w:ascii="Arial" w:hAnsi="Arial" w:cs="Arial"/>
+          <w:sz w:val="24"/>
+          <w:szCs w:val="24"/>
+        </w:rPr>
+        <w:t>para facilitar a utilização de código repetido entre arquivos PHP.</w:t>
       </w:r>
     </w:p>
     <w:p>
@@ -497,7 +641,6 @@
           <w:sz w:val="40"/>
           <w:szCs w:val="40"/>
         </w:rPr>
-        <w:lastRenderedPageBreak/>
         <w:t>Requisitos</w:t>
       </w:r>
       <w:r>
@@ -514,19 +657,19 @@
     <w:tbl>
       <w:tblPr>
         <w:tblStyle w:val="Tabelacomgrade"/>
-        <w:tblW w:w="10410" w:type="dxa"/>
+        <w:tblW w:w="10619" w:type="dxa"/>
         <w:tblLook w:val="04A0" w:firstRow="1" w:lastRow="0" w:firstColumn="1" w:lastColumn="0" w:noHBand="0" w:noVBand="1"/>
       </w:tblPr>
       <w:tblGrid>
-        <w:gridCol w:w="10410"/>
+        <w:gridCol w:w="10619"/>
       </w:tblGrid>
       <w:tr>
         <w:trPr>
-          <w:trHeight w:val="352"/>
+          <w:trHeight w:val="370"/>
         </w:trPr>
         <w:tc>
           <w:tcPr>
-            <w:tcW w:w="10410" w:type="dxa"/>
+            <w:tcW w:w="10619" w:type="dxa"/>
           </w:tcPr>
           <w:p>
             <w:pPr>
@@ -553,11 +696,11 @@
       </w:tr>
       <w:tr>
         <w:trPr>
-          <w:trHeight w:val="352"/>
+          <w:trHeight w:val="370"/>
         </w:trPr>
         <w:tc>
           <w:tcPr>
-            <w:tcW w:w="10410" w:type="dxa"/>
+            <w:tcW w:w="10619" w:type="dxa"/>
           </w:tcPr>
           <w:p>
             <w:pPr>
@@ -645,11 +788,11 @@
       </w:tr>
       <w:tr>
         <w:trPr>
-          <w:trHeight w:val="352"/>
+          <w:trHeight w:val="370"/>
         </w:trPr>
         <w:tc>
           <w:tcPr>
-            <w:tcW w:w="10410" w:type="dxa"/>
+            <w:tcW w:w="10619" w:type="dxa"/>
           </w:tcPr>
           <w:p>
             <w:pPr>
@@ -714,34 +857,86 @@
                 <w:sz w:val="24"/>
                 <w:szCs w:val="24"/>
               </w:rPr>
-              <w:t>landing page</w:t>
-            </w:r>
-            <w:r>
-              <w:rPr>
-                <w:rFonts w:ascii="Arial" w:hAnsi="Arial" w:cs="Arial"/>
-                <w:sz w:val="24"/>
-                <w:szCs w:val="24"/>
-              </w:rPr>
-              <w:t xml:space="preserve">) </w:t>
-            </w:r>
-            <w:r>
-              <w:rPr>
-                <w:rFonts w:ascii="Arial" w:hAnsi="Arial" w:cs="Arial"/>
-                <w:sz w:val="24"/>
-                <w:szCs w:val="24"/>
-              </w:rPr>
-              <w:t>as atualizações feitas com datas e fotos.</w:t>
+              <w:t xml:space="preserve">landing </w:t>
+            </w:r>
+            <w:proofErr w:type="spellStart"/>
+            <w:r>
+              <w:rPr>
+                <w:rFonts w:ascii="Arial" w:hAnsi="Arial" w:cs="Arial"/>
+                <w:i/>
+                <w:iCs/>
+                <w:sz w:val="24"/>
+                <w:szCs w:val="24"/>
+              </w:rPr>
+              <w:t>page</w:t>
+            </w:r>
+            <w:proofErr w:type="spellEnd"/>
+            <w:r>
+              <w:rPr>
+                <w:rFonts w:ascii="Arial" w:hAnsi="Arial" w:cs="Arial"/>
+                <w:sz w:val="24"/>
+                <w:szCs w:val="24"/>
+              </w:rPr>
+              <w:t>)</w:t>
+            </w:r>
+            <w:r>
+              <w:rPr>
+                <w:rFonts w:ascii="Arial" w:hAnsi="Arial" w:cs="Arial"/>
+                <w:sz w:val="24"/>
+                <w:szCs w:val="24"/>
+              </w:rPr>
+              <w:t xml:space="preserve"> deve apresentar</w:t>
+            </w:r>
+            <w:r>
+              <w:rPr>
+                <w:rFonts w:ascii="Arial" w:hAnsi="Arial" w:cs="Arial"/>
+                <w:sz w:val="24"/>
+                <w:szCs w:val="24"/>
+              </w:rPr>
+              <w:t xml:space="preserve"> </w:t>
+            </w:r>
+            <w:r>
+              <w:rPr>
+                <w:rFonts w:ascii="Arial" w:hAnsi="Arial" w:cs="Arial"/>
+                <w:sz w:val="24"/>
+                <w:szCs w:val="24"/>
+              </w:rPr>
+              <w:t xml:space="preserve">ao usuário </w:t>
+            </w:r>
+            <w:r>
+              <w:rPr>
+                <w:rFonts w:ascii="Arial" w:hAnsi="Arial" w:cs="Arial"/>
+                <w:sz w:val="24"/>
+                <w:szCs w:val="24"/>
+              </w:rPr>
+              <w:t>as atualizações feitas com datas</w:t>
+            </w:r>
+            <w:r>
+              <w:rPr>
+                <w:rFonts w:ascii="Arial" w:hAnsi="Arial" w:cs="Arial"/>
+                <w:sz w:val="24"/>
+                <w:szCs w:val="24"/>
+              </w:rPr>
+              <w:t xml:space="preserve"> da manutenção e também fotos ou descrições do conteúdo atualizado</w:t>
+            </w:r>
+            <w:r>
+              <w:rPr>
+                <w:rFonts w:ascii="Arial" w:hAnsi="Arial" w:cs="Arial"/>
+                <w:sz w:val="24"/>
+                <w:szCs w:val="24"/>
+              </w:rPr>
+              <w:t>.</w:t>
             </w:r>
           </w:p>
         </w:tc>
       </w:tr>
       <w:tr>
         <w:trPr>
-          <w:trHeight w:val="352"/>
+          <w:trHeight w:val="370"/>
         </w:trPr>
         <w:tc>
           <w:tcPr>
-            <w:tcW w:w="10410" w:type="dxa"/>
+            <w:tcW w:w="10619" w:type="dxa"/>
           </w:tcPr>
           <w:p>
             <w:pPr>
@@ -788,18 +983,66 @@
                 <w:sz w:val="24"/>
                 <w:szCs w:val="24"/>
               </w:rPr>
-              <w:t>A página inicial deverá conter um botão que redirecione para a página de login.</w:t>
+              <w:t xml:space="preserve">A página inicial deverá conter um botão </w:t>
+            </w:r>
+            <w:r>
+              <w:rPr>
+                <w:rFonts w:ascii="Arial" w:hAnsi="Arial" w:cs="Arial"/>
+                <w:sz w:val="24"/>
+                <w:szCs w:val="24"/>
+              </w:rPr>
+              <w:t xml:space="preserve">em </w:t>
+            </w:r>
+            <w:r>
+              <w:rPr>
+                <w:rFonts w:ascii="Arial" w:hAnsi="Arial" w:cs="Arial"/>
+                <w:sz w:val="24"/>
+                <w:szCs w:val="24"/>
+              </w:rPr>
+              <w:t>que</w:t>
+            </w:r>
+            <w:r>
+              <w:rPr>
+                <w:rFonts w:ascii="Arial" w:hAnsi="Arial" w:cs="Arial"/>
+                <w:sz w:val="24"/>
+                <w:szCs w:val="24"/>
+              </w:rPr>
+              <w:t xml:space="preserve"> o usuário possa ser</w:t>
+            </w:r>
+            <w:r>
+              <w:rPr>
+                <w:rFonts w:ascii="Arial" w:hAnsi="Arial" w:cs="Arial"/>
+                <w:sz w:val="24"/>
+                <w:szCs w:val="24"/>
+              </w:rPr>
+              <w:t xml:space="preserve"> redirecion</w:t>
+            </w:r>
+            <w:r>
+              <w:rPr>
+                <w:rFonts w:ascii="Arial" w:hAnsi="Arial" w:cs="Arial"/>
+                <w:sz w:val="24"/>
+                <w:szCs w:val="24"/>
+              </w:rPr>
+              <w:t>ado</w:t>
+            </w:r>
+            <w:r>
+              <w:rPr>
+                <w:rFonts w:ascii="Arial" w:hAnsi="Arial" w:cs="Arial"/>
+                <w:sz w:val="24"/>
+                <w:szCs w:val="24"/>
+              </w:rPr>
+              <w:t xml:space="preserve"> para a página de login.</w:t>
             </w:r>
           </w:p>
         </w:tc>
       </w:tr>
       <w:tr>
         <w:trPr>
-          <w:trHeight w:val="352"/>
+          <w:trHeight w:val="370"/>
         </w:trPr>
         <w:tc>
           <w:tcPr>
-            <w:tcW w:w="10410" w:type="dxa"/>
+            <w:tcW w:w="10619" w:type="dxa"/>
           </w:tcPr>
           <w:p>
             <w:pPr>
@@ -846,18 +1089,50 @@
                 <w:sz w:val="24"/>
                 <w:szCs w:val="24"/>
               </w:rPr>
-              <w:t>A página de login deverá conter um botão que redirecione para a página de registro, caso o usuário não possua conta.</w:t>
+              <w:t xml:space="preserve">A página de login deverá conter um botão </w:t>
+            </w:r>
+            <w:r>
+              <w:rPr>
+                <w:rFonts w:ascii="Arial" w:hAnsi="Arial" w:cs="Arial"/>
+                <w:sz w:val="24"/>
+                <w:szCs w:val="24"/>
+              </w:rPr>
+              <w:t>o usuário possa ser redirecionado para a página de</w:t>
+            </w:r>
+            <w:r>
+              <w:rPr>
+                <w:rFonts w:ascii="Arial" w:hAnsi="Arial" w:cs="Arial"/>
+                <w:sz w:val="24"/>
+                <w:szCs w:val="24"/>
+              </w:rPr>
+              <w:t xml:space="preserve"> </w:t>
+            </w:r>
+            <w:r>
+              <w:rPr>
+                <w:rFonts w:ascii="Arial" w:hAnsi="Arial" w:cs="Arial"/>
+                <w:sz w:val="24"/>
+                <w:szCs w:val="24"/>
+              </w:rPr>
+              <w:t>registro</w:t>
+            </w:r>
+            <w:r>
+              <w:rPr>
+                <w:rFonts w:ascii="Arial" w:hAnsi="Arial" w:cs="Arial"/>
+                <w:sz w:val="24"/>
+                <w:szCs w:val="24"/>
+              </w:rPr>
+              <w:t>.</w:t>
             </w:r>
           </w:p>
         </w:tc>
       </w:tr>
       <w:tr>
         <w:trPr>
-          <w:trHeight w:val="352"/>
+          <w:trHeight w:val="370"/>
         </w:trPr>
         <w:tc>
           <w:tcPr>
-            <w:tcW w:w="10410" w:type="dxa"/>
+            <w:tcW w:w="10619" w:type="dxa"/>
           </w:tcPr>
           <w:p>
             <w:pPr>
@@ -876,63 +1151,16 @@
                 <w:sz w:val="24"/>
                 <w:szCs w:val="24"/>
               </w:rPr>
-              <w:t>5R</w:t>
-            </w:r>
-            <w:r>
-              <w:rPr>
-                <w:rFonts w:ascii="Arial" w:hAnsi="Arial" w:cs="Arial"/>
-                <w:b/>
-                <w:bCs/>
-                <w:sz w:val="24"/>
-                <w:szCs w:val="24"/>
-              </w:rPr>
-              <w:t>F</w:t>
-            </w:r>
-            <w:r>
-              <w:rPr>
-                <w:rFonts w:ascii="Arial" w:hAnsi="Arial" w:cs="Arial"/>
-                <w:b/>
-                <w:bCs/>
-                <w:sz w:val="24"/>
-                <w:szCs w:val="24"/>
-              </w:rPr>
-              <w:t>:</w:t>
-            </w:r>
-            <w:r>
-              <w:rPr>
-                <w:rFonts w:ascii="Arial" w:hAnsi="Arial" w:cs="Arial"/>
-                <w:b/>
-                <w:bCs/>
-                <w:sz w:val="24"/>
-                <w:szCs w:val="24"/>
-              </w:rPr>
-              <w:t xml:space="preserve"> </w:t>
-            </w:r>
-            <w:r>
-              <w:rPr>
-                <w:rFonts w:ascii="Arial" w:hAnsi="Arial" w:cs="Arial"/>
-                <w:sz w:val="24"/>
-                <w:szCs w:val="24"/>
-              </w:rPr>
-              <w:t xml:space="preserve">Os campos </w:t>
-            </w:r>
-            <w:r>
-              <w:rPr>
-                <w:rFonts w:ascii="Arial" w:hAnsi="Arial" w:cs="Arial"/>
-                <w:sz w:val="24"/>
-                <w:szCs w:val="24"/>
-              </w:rPr>
-              <w:t xml:space="preserve">presentes na página de registro </w:t>
-            </w:r>
-            <w:r>
-              <w:rPr>
-                <w:rFonts w:ascii="Arial" w:hAnsi="Arial" w:cs="Arial"/>
-                <w:sz w:val="24"/>
-                <w:szCs w:val="24"/>
-              </w:rPr>
-              <w:t xml:space="preserve">deverão possuir validações no </w:t>
-            </w:r>
-            <w:proofErr w:type="spellStart"/>
+              <w:t>5RF:</w:t>
+            </w:r>
+            <w:r>
+              <w:rPr>
+                <w:rFonts w:ascii="Arial" w:hAnsi="Arial" w:cs="Arial"/>
+                <w:sz w:val="24"/>
+                <w:szCs w:val="24"/>
+              </w:rPr>
+              <w:t xml:space="preserve"> A página de login deverá conter uma caixa de seleção para caso o usuário queira armazenar seus dados utilizando </w:t>
+            </w:r>
             <w:r>
               <w:rPr>
                 <w:rFonts w:ascii="Arial" w:hAnsi="Arial" w:cs="Arial"/>
@@ -941,53 +1169,26 @@
                 <w:sz w:val="24"/>
                 <w:szCs w:val="24"/>
               </w:rPr>
-              <w:t>back-end</w:t>
-            </w:r>
-            <w:proofErr w:type="spellEnd"/>
-            <w:r>
-              <w:rPr>
-                <w:rFonts w:ascii="Arial" w:hAnsi="Arial" w:cs="Arial"/>
-                <w:i/>
-                <w:iCs/>
-                <w:sz w:val="24"/>
-                <w:szCs w:val="24"/>
-              </w:rPr>
-              <w:t xml:space="preserve"> </w:t>
-            </w:r>
-            <w:r>
-              <w:rPr>
-                <w:rFonts w:ascii="Arial" w:hAnsi="Arial" w:cs="Arial"/>
-                <w:sz w:val="24"/>
-                <w:szCs w:val="24"/>
-              </w:rPr>
-              <w:t xml:space="preserve">utilizando </w:t>
-            </w:r>
-            <w:r>
-              <w:rPr>
-                <w:rFonts w:ascii="Arial" w:hAnsi="Arial" w:cs="Arial"/>
-                <w:sz w:val="24"/>
-                <w:szCs w:val="24"/>
-              </w:rPr>
-              <w:t>Javascript</w:t>
-            </w:r>
-            <w:r>
-              <w:rPr>
-                <w:rFonts w:ascii="Arial" w:hAnsi="Arial" w:cs="Arial"/>
-                <w:sz w:val="24"/>
-                <w:szCs w:val="24"/>
-              </w:rPr>
-              <w:t xml:space="preserve"> antes de serem enviados ao banco de dados.</w:t>
+              <w:t>cookies</w:t>
+            </w:r>
+            <w:r>
+              <w:rPr>
+                <w:rFonts w:ascii="Arial" w:hAnsi="Arial" w:cs="Arial"/>
+                <w:sz w:val="24"/>
+                <w:szCs w:val="24"/>
+              </w:rPr>
+              <w:t xml:space="preserve"> para facilitar o login futuro.</w:t>
             </w:r>
           </w:p>
         </w:tc>
       </w:tr>
       <w:tr>
         <w:trPr>
-          <w:trHeight w:val="352"/>
+          <w:trHeight w:val="370"/>
         </w:trPr>
         <w:tc>
           <w:tcPr>
-            <w:tcW w:w="10410" w:type="dxa"/>
+            <w:tcW w:w="10619" w:type="dxa"/>
           </w:tcPr>
           <w:p>
             <w:pPr>
@@ -1029,11 +1230,11 @@
       </w:tr>
       <w:tr>
         <w:trPr>
-          <w:trHeight w:val="352"/>
+          <w:trHeight w:val="370"/>
         </w:trPr>
         <w:tc>
           <w:tcPr>
-            <w:tcW w:w="10410" w:type="dxa"/>
+            <w:tcW w:w="10619" w:type="dxa"/>
           </w:tcPr>
           <w:p>
             <w:pPr>
@@ -1052,11 +1253,33 @@
                 <w:sz w:val="24"/>
                 <w:szCs w:val="24"/>
               </w:rPr>
-              <w:t>7RF:</w:t>
-            </w:r>
-            <w:r>
-              <w:rPr>
-                <w:rFonts w:ascii="Arial" w:hAnsi="Arial" w:cs="Arial"/>
+              <w:t xml:space="preserve">5RF: </w:t>
+            </w:r>
+            <w:r>
+              <w:rPr>
+                <w:rFonts w:ascii="Arial" w:hAnsi="Arial" w:cs="Arial"/>
+                <w:sz w:val="24"/>
+                <w:szCs w:val="24"/>
+              </w:rPr>
+              <w:t xml:space="preserve">Os campos presentes na página de registro deverão possuir validações no </w:t>
+            </w:r>
+            <w:proofErr w:type="spellStart"/>
+            <w:r>
+              <w:rPr>
+                <w:rFonts w:ascii="Arial" w:hAnsi="Arial" w:cs="Arial"/>
+                <w:i/>
+                <w:iCs/>
+                <w:sz w:val="24"/>
+                <w:szCs w:val="24"/>
+              </w:rPr>
+              <w:t>back-end</w:t>
+            </w:r>
+            <w:proofErr w:type="spellEnd"/>
+            <w:r>
+              <w:rPr>
+                <w:rFonts w:ascii="Arial" w:hAnsi="Arial" w:cs="Arial"/>
+                <w:i/>
+                <w:iCs/>
                 <w:sz w:val="24"/>
                 <w:szCs w:val="24"/>
               </w:rPr>
@@ -1068,18 +1291,26 @@
                 <w:sz w:val="24"/>
                 <w:szCs w:val="24"/>
               </w:rPr>
-              <w:t>Ao usuário realizar login com campos válidos, deve ser redirecionado à página inicial (onde o jogo acontece de fato).</w:t>
+              <w:t>utilizando Javascript</w:t>
+            </w:r>
+            <w:r>
+              <w:rPr>
+                <w:rFonts w:ascii="Arial" w:hAnsi="Arial" w:cs="Arial"/>
+                <w:sz w:val="24"/>
+                <w:szCs w:val="24"/>
+              </w:rPr>
+              <w:t xml:space="preserve"> antes de serem enviados ao banco de dados.</w:t>
             </w:r>
           </w:p>
         </w:tc>
       </w:tr>
       <w:tr>
         <w:trPr>
-          <w:trHeight w:val="352"/>
+          <w:trHeight w:val="370"/>
         </w:trPr>
         <w:tc>
           <w:tcPr>
-            <w:tcW w:w="10410" w:type="dxa"/>
+            <w:tcW w:w="10619" w:type="dxa"/>
           </w:tcPr>
           <w:p>
             <w:pPr>
@@ -1098,52 +1329,44 @@
                 <w:sz w:val="24"/>
                 <w:szCs w:val="24"/>
               </w:rPr>
-              <w:t>8RF:</w:t>
-            </w:r>
-            <w:r>
-              <w:rPr>
-                <w:rFonts w:ascii="Arial" w:hAnsi="Arial" w:cs="Arial"/>
-                <w:b/>
-                <w:bCs/>
-                <w:sz w:val="24"/>
-                <w:szCs w:val="24"/>
-              </w:rPr>
-              <w:t xml:space="preserve"> </w:t>
-            </w:r>
-            <w:r>
-              <w:rPr>
-                <w:rFonts w:ascii="Arial" w:hAnsi="Arial" w:cs="Arial"/>
-                <w:sz w:val="24"/>
-                <w:szCs w:val="24"/>
-              </w:rPr>
-              <w:t xml:space="preserve">Deve ser disponibilizado ao usuário na página </w:t>
-            </w:r>
-            <w:r>
-              <w:rPr>
-                <w:rFonts w:ascii="Arial" w:hAnsi="Arial" w:cs="Arial"/>
-                <w:sz w:val="24"/>
-                <w:szCs w:val="24"/>
-              </w:rPr>
-              <w:t xml:space="preserve">do jogo </w:t>
-            </w:r>
-            <w:r>
-              <w:rPr>
-                <w:rFonts w:ascii="Arial" w:hAnsi="Arial" w:cs="Arial"/>
-                <w:sz w:val="24"/>
-                <w:szCs w:val="24"/>
-              </w:rPr>
-              <w:t>um menu, onde possa ser feita a navegação entre as páginas de máquinas, configurações, loja, página inicial, cupons, perfil e inventário.</w:t>
+              <w:t>$RF:</w:t>
+            </w:r>
+            <w:r>
+              <w:rPr>
+                <w:rFonts w:ascii="Arial" w:hAnsi="Arial" w:cs="Arial"/>
+                <w:sz w:val="24"/>
+                <w:szCs w:val="24"/>
+              </w:rPr>
+              <w:t xml:space="preserve"> Realizar a verificação de todos os campos enviados pelo usuário no lado do servidor para evitar SQL </w:t>
+            </w:r>
+            <w:proofErr w:type="spellStart"/>
+            <w:r>
+              <w:rPr>
+                <w:rFonts w:ascii="Arial" w:hAnsi="Arial" w:cs="Arial"/>
+                <w:sz w:val="24"/>
+                <w:szCs w:val="24"/>
+              </w:rPr>
+              <w:t>injection</w:t>
+            </w:r>
+            <w:proofErr w:type="spellEnd"/>
+            <w:r>
+              <w:rPr>
+                <w:rFonts w:ascii="Arial" w:hAnsi="Arial" w:cs="Arial"/>
+                <w:sz w:val="24"/>
+                <w:szCs w:val="24"/>
+              </w:rPr>
+              <w:t>.</w:t>
             </w:r>
           </w:p>
         </w:tc>
       </w:tr>
       <w:tr>
         <w:trPr>
-          <w:trHeight w:val="352"/>
+          <w:trHeight w:val="370"/>
         </w:trPr>
         <w:tc>
           <w:tcPr>
-            <w:tcW w:w="10410" w:type="dxa"/>
+            <w:tcW w:w="10619" w:type="dxa"/>
           </w:tcPr>
           <w:p>
             <w:pPr>
@@ -1198,6 +1421,344 @@
               </w:rPr>
               <w:t>, que são comprados na loja.</w:t>
             </w:r>
+          </w:p>
+        </w:tc>
+      </w:tr>
+      <w:tr>
+        <w:trPr>
+          <w:trHeight w:val="370"/>
+        </w:trPr>
+        <w:tc>
+          <w:tcPr>
+            <w:tcW w:w="10619" w:type="dxa"/>
+          </w:tcPr>
+          <w:p>
+            <w:pPr>
+              <w:spacing w:line="360" w:lineRule="auto"/>
+              <w:rPr>
+                <w:rFonts w:ascii="Arial" w:hAnsi="Arial" w:cs="Arial"/>
+                <w:sz w:val="24"/>
+                <w:szCs w:val="24"/>
+              </w:rPr>
+            </w:pPr>
+            <w:r>
+              <w:rPr>
+                <w:rFonts w:ascii="Arial" w:hAnsi="Arial" w:cs="Arial"/>
+                <w:b/>
+                <w:bCs/>
+                <w:sz w:val="24"/>
+                <w:szCs w:val="24"/>
+              </w:rPr>
+              <w:t xml:space="preserve">10RF: </w:t>
+            </w:r>
+            <w:r>
+              <w:rPr>
+                <w:rFonts w:ascii="Arial" w:hAnsi="Arial" w:cs="Arial"/>
+                <w:sz w:val="24"/>
+                <w:szCs w:val="24"/>
+              </w:rPr>
+              <w:t>Deve ser verificado na página de login se o usuário já está logado no sistema por meio da sessão do PHP.</w:t>
+            </w:r>
+          </w:p>
+        </w:tc>
+      </w:tr>
+      <w:tr>
+        <w:trPr>
+          <w:trHeight w:val="370"/>
+        </w:trPr>
+        <w:tc>
+          <w:tcPr>
+            <w:tcW w:w="10619" w:type="dxa"/>
+          </w:tcPr>
+          <w:p>
+            <w:pPr>
+              <w:spacing w:line="360" w:lineRule="auto"/>
+              <w:rPr>
+                <w:rFonts w:ascii="Arial" w:hAnsi="Arial" w:cs="Arial"/>
+                <w:b/>
+                <w:bCs/>
+                <w:sz w:val="24"/>
+                <w:szCs w:val="24"/>
+              </w:rPr>
+            </w:pPr>
+            <w:r>
+              <w:rPr>
+                <w:rFonts w:ascii="Arial" w:hAnsi="Arial" w:cs="Arial"/>
+                <w:b/>
+                <w:bCs/>
+                <w:sz w:val="24"/>
+                <w:szCs w:val="24"/>
+              </w:rPr>
+              <w:t xml:space="preserve">11RF: </w:t>
+            </w:r>
+            <w:r>
+              <w:rPr>
+                <w:rFonts w:ascii="Arial" w:hAnsi="Arial" w:cs="Arial"/>
+                <w:sz w:val="24"/>
+                <w:szCs w:val="24"/>
+              </w:rPr>
+              <w:t>C</w:t>
+            </w:r>
+            <w:r>
+              <w:rPr>
+                <w:rFonts w:ascii="Arial" w:hAnsi="Arial" w:cs="Arial"/>
+                <w:sz w:val="24"/>
+                <w:szCs w:val="24"/>
+              </w:rPr>
+              <w:t>aso</w:t>
+            </w:r>
+            <w:r>
+              <w:rPr>
+                <w:rFonts w:ascii="Arial" w:hAnsi="Arial" w:cs="Arial"/>
+                <w:sz w:val="24"/>
+                <w:szCs w:val="24"/>
+              </w:rPr>
+              <w:t xml:space="preserve"> o usuário esteja com uma sessão iniciada anteriormente, ou seja</w:t>
+            </w:r>
+            <w:r>
+              <w:rPr>
+                <w:rFonts w:ascii="Arial" w:hAnsi="Arial" w:cs="Arial"/>
+                <w:sz w:val="24"/>
+                <w:szCs w:val="24"/>
+              </w:rPr>
+              <w:t>,</w:t>
+            </w:r>
+            <w:r>
+              <w:rPr>
+                <w:rFonts w:ascii="Arial" w:hAnsi="Arial" w:cs="Arial"/>
+                <w:sz w:val="24"/>
+                <w:szCs w:val="24"/>
+              </w:rPr>
+              <w:t xml:space="preserve"> ter realizado o login previamente e não a encerrou,</w:t>
+            </w:r>
+            <w:r>
+              <w:rPr>
+                <w:rFonts w:ascii="Arial" w:hAnsi="Arial" w:cs="Arial"/>
+                <w:sz w:val="24"/>
+                <w:szCs w:val="24"/>
+              </w:rPr>
+              <w:t xml:space="preserve"> deve ser redirecionado para a página do jogo.</w:t>
+            </w:r>
+          </w:p>
+        </w:tc>
+      </w:tr>
+      <w:tr>
+        <w:trPr>
+          <w:trHeight w:val="370"/>
+        </w:trPr>
+        <w:tc>
+          <w:tcPr>
+            <w:tcW w:w="10619" w:type="dxa"/>
+          </w:tcPr>
+          <w:p>
+            <w:pPr>
+              <w:spacing w:line="360" w:lineRule="auto"/>
+              <w:rPr>
+                <w:rFonts w:ascii="Arial" w:hAnsi="Arial" w:cs="Arial"/>
+                <w:b/>
+                <w:bCs/>
+                <w:sz w:val="24"/>
+                <w:szCs w:val="24"/>
+              </w:rPr>
+            </w:pPr>
+          </w:p>
+        </w:tc>
+      </w:tr>
+      <w:tr>
+        <w:trPr>
+          <w:trHeight w:val="370"/>
+        </w:trPr>
+        <w:tc>
+          <w:tcPr>
+            <w:tcW w:w="10619" w:type="dxa"/>
+          </w:tcPr>
+          <w:p>
+            <w:pPr>
+              <w:spacing w:line="360" w:lineRule="auto"/>
+              <w:rPr>
+                <w:rFonts w:ascii="Arial" w:hAnsi="Arial" w:cs="Arial"/>
+                <w:b/>
+                <w:bCs/>
+                <w:sz w:val="24"/>
+                <w:szCs w:val="24"/>
+              </w:rPr>
+            </w:pPr>
+            <w:r>
+              <w:rPr>
+                <w:rFonts w:ascii="Arial" w:hAnsi="Arial" w:cs="Arial"/>
+                <w:b/>
+                <w:bCs/>
+                <w:sz w:val="24"/>
+                <w:szCs w:val="24"/>
+              </w:rPr>
+              <w:t xml:space="preserve">8RF: </w:t>
+            </w:r>
+            <w:r>
+              <w:rPr>
+                <w:rFonts w:ascii="Arial" w:hAnsi="Arial" w:cs="Arial"/>
+                <w:sz w:val="24"/>
+                <w:szCs w:val="24"/>
+              </w:rPr>
+              <w:t xml:space="preserve">Deve ser disponibilizado ao usuário na página </w:t>
+            </w:r>
+            <w:r>
+              <w:rPr>
+                <w:rFonts w:ascii="Arial" w:hAnsi="Arial" w:cs="Arial"/>
+                <w:sz w:val="24"/>
+                <w:szCs w:val="24"/>
+              </w:rPr>
+              <w:t>do jogo um menu, onde possa ser feita a navegação entre as páginas de máquinas, configurações, loja, página inicial, cupons, perfil e inventário.</w:t>
+            </w:r>
+          </w:p>
+        </w:tc>
+      </w:tr>
+      <w:tr>
+        <w:trPr>
+          <w:trHeight w:val="370"/>
+        </w:trPr>
+        <w:tc>
+          <w:tcPr>
+            <w:tcW w:w="10619" w:type="dxa"/>
+          </w:tcPr>
+          <w:p>
+            <w:pPr>
+              <w:spacing w:line="360" w:lineRule="auto"/>
+              <w:rPr>
+                <w:rFonts w:ascii="Arial" w:hAnsi="Arial" w:cs="Arial"/>
+                <w:b/>
+                <w:bCs/>
+                <w:sz w:val="24"/>
+                <w:szCs w:val="24"/>
+              </w:rPr>
+            </w:pPr>
+            <w:r>
+              <w:rPr>
+                <w:rFonts w:ascii="Arial" w:hAnsi="Arial" w:cs="Arial"/>
+                <w:b/>
+                <w:bCs/>
+                <w:sz w:val="24"/>
+                <w:szCs w:val="24"/>
+              </w:rPr>
+              <w:t>7RF:</w:t>
+            </w:r>
+            <w:r>
+              <w:rPr>
+                <w:rFonts w:ascii="Arial" w:hAnsi="Arial" w:cs="Arial"/>
+                <w:sz w:val="24"/>
+                <w:szCs w:val="24"/>
+              </w:rPr>
+              <w:t xml:space="preserve"> Ao usuário realizar login com campos válidos, deve ser redirecionado à página inicial (onde o jogo acontece de fato).</w:t>
+            </w:r>
+          </w:p>
+        </w:tc>
+      </w:tr>
+      <w:tr>
+        <w:trPr>
+          <w:trHeight w:val="370"/>
+        </w:trPr>
+        <w:tc>
+          <w:tcPr>
+            <w:tcW w:w="10619" w:type="dxa"/>
+          </w:tcPr>
+          <w:p>
+            <w:pPr>
+              <w:spacing w:line="360" w:lineRule="auto"/>
+              <w:rPr>
+                <w:rFonts w:ascii="Arial" w:hAnsi="Arial" w:cs="Arial"/>
+                <w:b/>
+                <w:bCs/>
+                <w:sz w:val="24"/>
+                <w:szCs w:val="24"/>
+              </w:rPr>
+            </w:pPr>
+          </w:p>
+        </w:tc>
+      </w:tr>
+      <w:tr>
+        <w:trPr>
+          <w:trHeight w:val="370"/>
+        </w:trPr>
+        <w:tc>
+          <w:tcPr>
+            <w:tcW w:w="10619" w:type="dxa"/>
+          </w:tcPr>
+          <w:p>
+            <w:pPr>
+              <w:spacing w:line="360" w:lineRule="auto"/>
+              <w:rPr>
+                <w:rFonts w:ascii="Arial" w:hAnsi="Arial" w:cs="Arial"/>
+                <w:b/>
+                <w:bCs/>
+                <w:sz w:val="24"/>
+                <w:szCs w:val="24"/>
+              </w:rPr>
+            </w:pPr>
+          </w:p>
+        </w:tc>
+      </w:tr>
+      <w:tr>
+        <w:trPr>
+          <w:trHeight w:val="370"/>
+        </w:trPr>
+        <w:tc>
+          <w:tcPr>
+            <w:tcW w:w="10619" w:type="dxa"/>
+          </w:tcPr>
+          <w:p>
+            <w:pPr>
+              <w:spacing w:line="360" w:lineRule="auto"/>
+              <w:rPr>
+                <w:rFonts w:ascii="Arial" w:hAnsi="Arial" w:cs="Arial"/>
+                <w:b/>
+                <w:bCs/>
+                <w:sz w:val="24"/>
+                <w:szCs w:val="24"/>
+              </w:rPr>
+            </w:pPr>
+          </w:p>
+        </w:tc>
+      </w:tr>
+      <w:tr>
+        <w:trPr>
+          <w:trHeight w:val="370"/>
+        </w:trPr>
+        <w:tc>
+          <w:tcPr>
+            <w:tcW w:w="10619" w:type="dxa"/>
+          </w:tcPr>
+          <w:p>
+            <w:pPr>
+              <w:spacing w:line="360" w:lineRule="auto"/>
+              <w:rPr>
+                <w:rFonts w:ascii="Arial" w:hAnsi="Arial" w:cs="Arial"/>
+                <w:b/>
+                <w:bCs/>
+                <w:sz w:val="24"/>
+                <w:szCs w:val="24"/>
+              </w:rPr>
+            </w:pPr>
+          </w:p>
+        </w:tc>
+      </w:tr>
+      <w:tr>
+        <w:trPr>
+          <w:trHeight w:val="370"/>
+        </w:trPr>
+        <w:tc>
+          <w:tcPr>
+            <w:tcW w:w="10619" w:type="dxa"/>
+          </w:tcPr>
+          <w:p>
+            <w:pPr>
+              <w:spacing w:line="360" w:lineRule="auto"/>
+              <w:rPr>
+                <w:rFonts w:ascii="Arial" w:hAnsi="Arial" w:cs="Arial"/>
+                <w:b/>
+                <w:bCs/>
+                <w:sz w:val="24"/>
+                <w:szCs w:val="24"/>
+              </w:rPr>
+            </w:pPr>
           </w:p>
         </w:tc>
       </w:tr>
@@ -1774,8 +2335,9 @@
           <w:sz w:val="24"/>
           <w:szCs w:val="24"/>
         </w:rPr>
+        <w:lastRenderedPageBreak/>
         <w:drawing>
-          <wp:inline distT="0" distB="0" distL="0" distR="0" wp14:anchorId="5D5803AA" wp14:editId="696616F7">
+          <wp:inline distT="0" distB="0" distL="0" distR="0" wp14:anchorId="5D5803AA" wp14:editId="6693E5E5">
             <wp:extent cx="6648450" cy="5300377"/>
             <wp:effectExtent l="0" t="0" r="0" b="0"/>
             <wp:docPr id="1485436492" name="Imagem 1"/>
@@ -1986,6 +2548,7 @@
           <w:sz w:val="24"/>
           <w:szCs w:val="24"/>
         </w:rPr>
+        <w:lastRenderedPageBreak/>
         <w:drawing>
           <wp:inline distT="0" distB="0" distL="0" distR="0" wp14:anchorId="1C1DBB74" wp14:editId="5DABCA01">
             <wp:extent cx="6645910" cy="5541645"/>
@@ -2197,9 +2760,9 @@
           <w:szCs w:val="40"/>
         </w:rPr>
         <w:drawing>
-          <wp:inline distT="0" distB="0" distL="0" distR="0" wp14:anchorId="2D0C5F53" wp14:editId="04591ACF">
-            <wp:extent cx="6638925" cy="3714750"/>
-            <wp:effectExtent l="0" t="0" r="9525" b="0"/>
+          <wp:inline distT="0" distB="0" distL="0" distR="0" wp14:anchorId="2D0C5F53" wp14:editId="7C83C7C6">
+            <wp:extent cx="6298467" cy="3524250"/>
+            <wp:effectExtent l="0" t="0" r="7620" b="0"/>
             <wp:docPr id="1393921807" name="Imagem 1"/>
             <wp:cNvGraphicFramePr>
               <a:graphicFrameLocks xmlns:a="http://schemas.openxmlformats.org/drawingml/2006/main" noChangeAspect="1"/>
@@ -2229,7 +2792,7 @@
                   <pic:spPr bwMode="auto">
                     <a:xfrm>
                       <a:off x="0" y="0"/>
-                      <a:ext cx="6638925" cy="3714750"/>
+                      <a:ext cx="6307046" cy="3529050"/>
                     </a:xfrm>
                     <a:prstGeom prst="rect">
                       <a:avLst/>
@@ -2255,14 +2818,17 @@
       </w:r>
     </w:p>
     <w:p>
+      <w:pPr>
+        <w:jc w:val="center"/>
+      </w:pPr>
       <w:r>
         <w:rPr>
           <w:noProof/>
         </w:rPr>
         <w:drawing>
-          <wp:inline distT="0" distB="0" distL="0" distR="0" wp14:anchorId="212F7BA1" wp14:editId="4576FE68">
-            <wp:extent cx="6645910" cy="3725545"/>
-            <wp:effectExtent l="0" t="0" r="2540" b="8255"/>
+          <wp:inline distT="0" distB="0" distL="0" distR="0" wp14:anchorId="212F7BA1" wp14:editId="435705BC">
+            <wp:extent cx="6200775" cy="3476013"/>
+            <wp:effectExtent l="0" t="0" r="0" b="0"/>
             <wp:docPr id="1418442178" name="Imagem 1"/>
             <wp:cNvGraphicFramePr>
               <a:graphicFrameLocks xmlns:a="http://schemas.openxmlformats.org/drawingml/2006/main" noChangeAspect="1"/>
@@ -2283,7 +2849,7 @@
                   <pic:spPr>
                     <a:xfrm>
                       <a:off x="0" y="0"/>
-                      <a:ext cx="6645910" cy="3725545"/>
+                      <a:ext cx="6204939" cy="3478347"/>
                     </a:xfrm>
                     <a:prstGeom prst="rect">
                       <a:avLst/>
@@ -2301,33 +2867,103 @@
         <w:pStyle w:val="Citao"/>
       </w:pPr>
       <w:r>
+        <w:t>Página de login do usuário</w:t>
+      </w:r>
+    </w:p>
+    <w:p>
+      <w:pPr>
+        <w:rPr>
+          <w:rFonts w:ascii="Arial" w:hAnsi="Arial" w:cs="Arial"/>
+          <w:b/>
+          <w:bCs/>
+          <w:sz w:val="40"/>
+          <w:szCs w:val="40"/>
+        </w:rPr>
+      </w:pPr>
+      <w:r>
+        <w:rPr>
+          <w:rFonts w:ascii="Arial" w:hAnsi="Arial" w:cs="Arial"/>
+          <w:b/>
+          <w:bCs/>
+          <w:sz w:val="40"/>
+          <w:szCs w:val="40"/>
+        </w:rPr>
         <w:lastRenderedPageBreak/>
-        <w:t>Página de login do usuário</w:t>
-      </w:r>
-    </w:p>
-    <w:p>
-      <w:pPr>
-        <w:rPr>
-          <w:rFonts w:ascii="Arial" w:hAnsi="Arial" w:cs="Arial"/>
-          <w:b/>
-          <w:bCs/>
-          <w:sz w:val="40"/>
-          <w:szCs w:val="40"/>
-        </w:rPr>
-      </w:pPr>
-    </w:p>
-    <w:p>
-      <w:pPr>
-        <w:jc w:val="center"/>
-        <w:rPr>
-          <w:rFonts w:ascii="Arial" w:hAnsi="Arial" w:cs="Arial"/>
-          <w:b/>
-          <w:bCs/>
-          <w:sz w:val="40"/>
-          <w:szCs w:val="40"/>
-        </w:rPr>
-      </w:pPr>
-    </w:p>
+        <w:drawing>
+          <wp:inline distT="0" distB="0" distL="0" distR="0" wp14:anchorId="05A29767" wp14:editId="419249AA">
+            <wp:extent cx="6645910" cy="3703320"/>
+            <wp:effectExtent l="0" t="0" r="2540" b="0"/>
+            <wp:docPr id="1220939056" name="Imagem 1"/>
+            <wp:cNvGraphicFramePr>
+              <a:graphicFrameLocks xmlns:a="http://schemas.openxmlformats.org/drawingml/2006/main" noChangeAspect="1"/>
+            </wp:cNvGraphicFramePr>
+            <a:graphic xmlns:a="http://schemas.openxmlformats.org/drawingml/2006/main">
+              <a:graphicData uri="http://schemas.openxmlformats.org/drawingml/2006/picture">
+                <pic:pic xmlns:pic="http://schemas.openxmlformats.org/drawingml/2006/picture">
+                  <pic:nvPicPr>
+                    <pic:cNvPr id="1220939056" name=""/>
+                    <pic:cNvPicPr/>
+                  </pic:nvPicPr>
+                  <pic:blipFill>
+                    <a:blip r:embed="rId9"/>
+                    <a:stretch>
+                      <a:fillRect/>
+                    </a:stretch>
+                  </pic:blipFill>
+                  <pic:spPr>
+                    <a:xfrm>
+                      <a:off x="0" y="0"/>
+                      <a:ext cx="6645910" cy="3703320"/>
+                    </a:xfrm>
+                    <a:prstGeom prst="rect">
+                      <a:avLst/>
+                    </a:prstGeom>
+                  </pic:spPr>
+                </pic:pic>
+              </a:graphicData>
+            </a:graphic>
+          </wp:inline>
+        </w:drawing>
+      </w:r>
+    </w:p>
+    <w:p>
+      <w:pPr>
+        <w:pStyle w:val="Citao"/>
+      </w:pPr>
+      <w:r>
+        <w:t xml:space="preserve">Página de </w:t>
+      </w:r>
+      <w:r>
+        <w:t>perfil</w:t>
+      </w:r>
+      <w:r>
+        <w:t xml:space="preserve"> d</w:t>
+      </w:r>
+      <w:r>
+        <w:t>e um</w:t>
+      </w:r>
+      <w:r>
+        <w:t xml:space="preserve"> usuário</w:t>
+      </w:r>
+    </w:p>
+    <w:p/>
+    <w:p/>
+    <w:p/>
+    <w:p/>
+    <w:p/>
+    <w:p/>
+    <w:p/>
+    <w:p/>
+    <w:p/>
+    <w:p/>
+    <w:p/>
+    <w:p/>
+    <w:p/>
+    <w:p/>
+    <w:p/>
+    <w:p/>
+    <w:p/>
+    <w:p/>
     <w:p>
       <w:pPr>
         <w:jc w:val="center"/>
@@ -2379,6 +3015,7 @@
           <w:sz w:val="24"/>
           <w:szCs w:val="24"/>
         </w:rPr>
+        <w:lastRenderedPageBreak/>
         <w:t>Encontrar uma solução para quando a notificação esteja ativa, não seja necessária a divisão com width:100% para centralizá-la</w:t>
       </w:r>
       <w:r>
@@ -2397,14 +3034,129 @@
         </w:rPr>
         <w:t>. Esta utilização impede o usuário de acessar o botão de login por 8 segundos (estipulados no Javascript).</w:t>
       </w:r>
-      <w:r>
-        <w:rPr>
-          <w:rFonts w:ascii="Arial" w:hAnsi="Arial" w:cs="Arial"/>
+    </w:p>
+    <w:p>
+      <w:pPr>
+        <w:pStyle w:val="PargrafodaLista"/>
+        <w:rPr>
+          <w:rFonts w:ascii="Arial" w:hAnsi="Arial" w:cs="Arial"/>
+          <w:b/>
+          <w:bCs/>
+          <w:color w:val="70AD47" w:themeColor="accent6"/>
+          <w:sz w:val="24"/>
+          <w:szCs w:val="24"/>
+        </w:rPr>
+      </w:pPr>
+      <w:r>
+        <w:rPr>
+          <w:rFonts w:ascii="Arial" w:hAnsi="Arial" w:cs="Arial"/>
+          <w:b/>
+          <w:bCs/>
+          <w:color w:val="70AD47" w:themeColor="accent6"/>
+          <w:sz w:val="24"/>
+          <w:szCs w:val="24"/>
+        </w:rPr>
+        <w:t>S</w:t>
+      </w:r>
+      <w:r>
+        <w:rPr>
+          <w:rFonts w:ascii="Arial" w:hAnsi="Arial" w:cs="Arial"/>
+          <w:b/>
+          <w:bCs/>
+          <w:color w:val="70AD47" w:themeColor="accent6"/>
+          <w:sz w:val="24"/>
+          <w:szCs w:val="24"/>
+        </w:rPr>
+        <w:t>olucionado</w:t>
+      </w:r>
+      <w:r>
+        <w:rPr>
+          <w:rFonts w:ascii="Arial" w:hAnsi="Arial" w:cs="Arial"/>
+          <w:b/>
+          <w:bCs/>
+          <w:color w:val="70AD47" w:themeColor="accent6"/>
+          <w:sz w:val="24"/>
+          <w:szCs w:val="24"/>
+        </w:rPr>
+        <w:t>!</w:t>
+      </w:r>
+      <w:r>
+        <w:rPr>
+          <w:rFonts w:ascii="Arial" w:hAnsi="Arial" w:cs="Arial"/>
+          <w:b/>
+          <w:bCs/>
+          <w:color w:val="70AD47" w:themeColor="accent6"/>
           <w:sz w:val="24"/>
           <w:szCs w:val="24"/>
         </w:rPr>
         <w:t xml:space="preserve"> </w:t>
       </w:r>
+      <w:r>
+        <w:rPr>
+          <w:rFonts w:ascii="Arial" w:hAnsi="Arial" w:cs="Arial"/>
+          <w:b/>
+          <w:bCs/>
+          <w:color w:val="70AD47" w:themeColor="accent6"/>
+          <w:sz w:val="24"/>
+          <w:szCs w:val="24"/>
+        </w:rPr>
+        <w:t>(z</w:t>
+      </w:r>
+      <w:r>
+        <w:rPr>
+          <w:rFonts w:ascii="Arial" w:hAnsi="Arial" w:cs="Arial"/>
+          <w:b/>
+          <w:bCs/>
+          <w:color w:val="70AD47" w:themeColor="accent6"/>
+          <w:sz w:val="24"/>
+          <w:szCs w:val="24"/>
+        </w:rPr>
+        <w:t>-index negativo para a div</w:t>
+      </w:r>
+      <w:r>
+        <w:rPr>
+          <w:rFonts w:ascii="Arial" w:hAnsi="Arial" w:cs="Arial"/>
+          <w:b/>
+          <w:bCs/>
+          <w:color w:val="70AD47" w:themeColor="accent6"/>
+          <w:sz w:val="24"/>
+          <w:szCs w:val="24"/>
+        </w:rPr>
+        <w:t>isão</w:t>
+      </w:r>
+      <w:r>
+        <w:rPr>
+          <w:rFonts w:ascii="Arial" w:hAnsi="Arial" w:cs="Arial"/>
+          <w:b/>
+          <w:bCs/>
+          <w:color w:val="70AD47" w:themeColor="accent6"/>
+          <w:sz w:val="24"/>
+          <w:szCs w:val="24"/>
+        </w:rPr>
+        <w:t xml:space="preserve"> de centralização</w:t>
+      </w:r>
+      <w:r>
+        <w:rPr>
+          <w:rFonts w:ascii="Arial" w:hAnsi="Arial" w:cs="Arial"/>
+          <w:b/>
+          <w:bCs/>
+          <w:color w:val="70AD47" w:themeColor="accent6"/>
+          <w:sz w:val="24"/>
+          <w:szCs w:val="24"/>
+        </w:rPr>
+        <w:t>)</w:t>
+      </w:r>
+    </w:p>
+    <w:p>
+      <w:pPr>
+        <w:pStyle w:val="PargrafodaLista"/>
+        <w:rPr>
+          <w:rFonts w:ascii="Arial" w:hAnsi="Arial" w:cs="Arial"/>
+          <w:color w:val="70AD47" w:themeColor="accent6"/>
+          <w:sz w:val="24"/>
+          <w:szCs w:val="24"/>
+        </w:rPr>
+      </w:pPr>
     </w:p>
     <w:p>
       <w:pPr>
@@ -2431,6 +3183,43 @@
     <w:p>
       <w:pPr>
         <w:pStyle w:val="PargrafodaLista"/>
+        <w:rPr>
+          <w:rFonts w:ascii="Arial" w:hAnsi="Arial" w:cs="Arial"/>
+          <w:b/>
+          <w:bCs/>
+          <w:color w:val="FFC000" w:themeColor="accent4"/>
+          <w:sz w:val="24"/>
+          <w:szCs w:val="24"/>
+        </w:rPr>
+      </w:pPr>
+      <w:r>
+        <w:rPr>
+          <w:rFonts w:ascii="Arial" w:hAnsi="Arial" w:cs="Arial"/>
+          <w:b/>
+          <w:bCs/>
+          <w:color w:val="FFC000" w:themeColor="accent4"/>
+          <w:sz w:val="24"/>
+          <w:szCs w:val="24"/>
+        </w:rPr>
+        <w:t>Melhorado! (troca do nome de funções e variáveis, diminuição do escopo de funções, e baseamento do código na abordagem PSR-12 e no livro Código Limpo.</w:t>
+      </w:r>
+    </w:p>
+    <w:p>
+      <w:pPr>
+        <w:pStyle w:val="PargrafodaLista"/>
+        <w:rPr>
+          <w:rFonts w:ascii="Arial" w:hAnsi="Arial" w:cs="Arial"/>
+          <w:b/>
+          <w:bCs/>
+          <w:color w:val="FFC000" w:themeColor="accent4"/>
+          <w:sz w:val="24"/>
+          <w:szCs w:val="24"/>
+        </w:rPr>
+      </w:pPr>
+    </w:p>
+    <w:p>
+      <w:pPr>
+        <w:pStyle w:val="PargrafodaLista"/>
         <w:numPr>
           <w:ilvl w:val="0"/>
           <w:numId w:val="1"/>
@@ -2489,27 +3278,103 @@
           <w:sz w:val="24"/>
           <w:szCs w:val="24"/>
         </w:rPr>
+        <w:t xml:space="preserve"> id’s</w:t>
+      </w:r>
+      <w:r>
+        <w:rPr>
+          <w:rFonts w:ascii="Arial" w:hAnsi="Arial" w:cs="Arial"/>
+          <w:sz w:val="24"/>
+          <w:szCs w:val="24"/>
+        </w:rPr>
+        <w:t xml:space="preserve"> os textos utilizados para mostrar os dados são diferentes de nulo. Exemplo:</w:t>
+      </w:r>
+    </w:p>
+    <w:p>
+      <w:pPr>
+        <w:pStyle w:val="PargrafodaLista"/>
+        <w:rPr>
+          <w:rFonts w:ascii="Arial" w:hAnsi="Arial" w:cs="Arial"/>
+          <w:color w:val="70AD47" w:themeColor="accent6"/>
+          <w:sz w:val="24"/>
+          <w:szCs w:val="24"/>
+        </w:rPr>
+      </w:pPr>
+      <w:r>
+        <w:rPr>
+          <w:rFonts w:ascii="Arial" w:hAnsi="Arial" w:cs="Arial"/>
+          <w:b/>
+          <w:bCs/>
+          <w:color w:val="70AD47" w:themeColor="accent6"/>
+          <w:sz w:val="24"/>
+          <w:szCs w:val="24"/>
+        </w:rPr>
+        <w:t>S</w:t>
+      </w:r>
+      <w:r>
+        <w:rPr>
+          <w:rFonts w:ascii="Arial" w:hAnsi="Arial" w:cs="Arial"/>
+          <w:b/>
+          <w:bCs/>
+          <w:color w:val="70AD47" w:themeColor="accent6"/>
+          <w:sz w:val="24"/>
+          <w:szCs w:val="24"/>
+        </w:rPr>
+        <w:t>olucionado</w:t>
+      </w:r>
+      <w:r>
+        <w:rPr>
+          <w:rFonts w:ascii="Arial" w:hAnsi="Arial" w:cs="Arial"/>
+          <w:b/>
+          <w:bCs/>
+          <w:color w:val="70AD47" w:themeColor="accent6"/>
+          <w:sz w:val="24"/>
+          <w:szCs w:val="24"/>
+        </w:rPr>
+        <w:t>!</w:t>
+      </w:r>
+      <w:r>
+        <w:rPr>
+          <w:rFonts w:ascii="Arial" w:hAnsi="Arial" w:cs="Arial"/>
+          <w:b/>
+          <w:bCs/>
+          <w:color w:val="70AD47" w:themeColor="accent6"/>
+          <w:sz w:val="24"/>
+          <w:szCs w:val="24"/>
+        </w:rPr>
         <w:t xml:space="preserve"> </w:t>
       </w:r>
-      <w:proofErr w:type="spellStart"/>
-      <w:r>
-        <w:rPr>
-          <w:rFonts w:ascii="Arial" w:hAnsi="Arial" w:cs="Arial"/>
-          <w:i/>
-          <w:iCs/>
-          <w:sz w:val="24"/>
-          <w:szCs w:val="24"/>
-        </w:rPr>
-        <w:t>id’s</w:t>
-      </w:r>
-      <w:proofErr w:type="spellEnd"/>
-      <w:r>
-        <w:rPr>
-          <w:rFonts w:ascii="Arial" w:hAnsi="Arial" w:cs="Arial"/>
-          <w:sz w:val="24"/>
-          <w:szCs w:val="24"/>
-        </w:rPr>
-        <w:t xml:space="preserve"> os textos utilizados para mostrar os dados são diferentes de nulo. Exemplo:</w:t>
+      <w:r>
+        <w:rPr>
+          <w:rFonts w:ascii="Arial" w:hAnsi="Arial" w:cs="Arial"/>
+          <w:b/>
+          <w:bCs/>
+          <w:color w:val="70AD47" w:themeColor="accent6"/>
+          <w:sz w:val="24"/>
+          <w:szCs w:val="24"/>
+        </w:rPr>
+        <w:t>(</w:t>
+      </w:r>
+      <w:r>
+        <w:rPr>
+          <w:rFonts w:ascii="Arial" w:hAnsi="Arial" w:cs="Arial"/>
+          <w:b/>
+          <w:bCs/>
+          <w:color w:val="70AD47" w:themeColor="accent6"/>
+          <w:sz w:val="24"/>
+          <w:szCs w:val="24"/>
+        </w:rPr>
+        <w:t>Função genérica criada para suprir as verificações e funções com escopo repetido</w:t>
+      </w:r>
+      <w:r>
+        <w:rPr>
+          <w:rFonts w:ascii="Arial" w:hAnsi="Arial" w:cs="Arial"/>
+          <w:b/>
+          <w:bCs/>
+          <w:color w:val="70AD47" w:themeColor="accent6"/>
+          <w:sz w:val="24"/>
+          <w:szCs w:val="24"/>
+        </w:rPr>
+        <w:t>)</w:t>
       </w:r>
     </w:p>
     <w:p>
@@ -2524,6 +3389,7 @@
       <w:r>
         <w:rPr>
           <w:rFonts w:ascii="Arial" w:hAnsi="Arial" w:cs="Arial"/>
+          <w:noProof/>
           <w:sz w:val="24"/>
           <w:szCs w:val="24"/>
         </w:rPr>
@@ -2543,7 +3409,7 @@
                     <pic:cNvPicPr/>
                   </pic:nvPicPr>
                   <pic:blipFill>
-                    <a:blip r:embed="rId9"/>
+                    <a:blip r:embed="rId10"/>
                     <a:stretch>
                       <a:fillRect/>
                     </a:stretch>
@@ -2562,6 +3428,39 @@
             </a:graphic>
           </wp:inline>
         </w:drawing>
+      </w:r>
+    </w:p>
+    <w:p>
+      <w:pPr>
+        <w:ind w:left="360"/>
+        <w:rPr>
+          <w:rFonts w:ascii="Arial" w:hAnsi="Arial" w:cs="Arial"/>
+          <w:sz w:val="24"/>
+          <w:szCs w:val="24"/>
+        </w:rPr>
+      </w:pPr>
+    </w:p>
+    <w:p>
+      <w:pPr>
+        <w:pStyle w:val="PargrafodaLista"/>
+        <w:numPr>
+          <w:ilvl w:val="0"/>
+          <w:numId w:val="1"/>
+        </w:numPr>
+        <w:ind w:left="360"/>
+        <w:rPr>
+          <w:rFonts w:ascii="Arial" w:hAnsi="Arial" w:cs="Arial"/>
+          <w:sz w:val="24"/>
+          <w:szCs w:val="24"/>
+        </w:rPr>
+      </w:pPr>
+      <w:r>
+        <w:rPr>
+          <w:rFonts w:ascii="Arial" w:hAnsi="Arial" w:cs="Arial"/>
+          <w:sz w:val="24"/>
+          <w:szCs w:val="24"/>
+        </w:rPr>
+        <w:t>O usuário consegue manipular os dados do jogo por conta de os dados serem atualizados de maneira dinâmica por meio do Javascript, que até o momento (16/12/2023) não possui um meio de prever o uso do console de desenvolvedor pelo usuário.</w:t>
       </w:r>
     </w:p>
     <w:p/>

</xml_diff>